<commit_message>
Minor editorial changes to Lab 7
</commit_message>
<xml_diff>
--- a/Module 7 Lab/QGIS 2.8 and Inkscape 0.91/Module 7 Lab.docx
+++ b/Module 7 Lab/QGIS 2.8 and Inkscape 0.91/Module 7 Lab.docx
@@ -111,7 +111,55 @@
     </w:p>
     <w:p>
       <w:r>
-        <w:t xml:space="preserve">This lab includes the following tasks: + Task 1 – Label Features using Basic QGIS Labeling Functions + Task 2 – Improve Labels using Advanced QGIS Labeling Functions + Task 3 – Complete Final Map Design + Task 4 - Challenge: Design and Label a 1:2,500 Scale Downtown Street Map</w:t>
+        <w:t xml:space="preserve">This lab includes the following tasks:</w:t>
+      </w:r>
+    </w:p>
+    <w:p>
+      <w:pPr>
+        <w:pStyle w:val="Compact"/>
+        <w:numPr>
+          <w:numId w:val="1001"/>
+          <w:ilvl w:val="0"/>
+        </w:numPr>
+      </w:pPr>
+      <w:r>
+        <w:t xml:space="preserve">Task 1 – Label Features using Basic QGIS Labeling Functions</w:t>
+      </w:r>
+    </w:p>
+    <w:p>
+      <w:pPr>
+        <w:pStyle w:val="Compact"/>
+        <w:numPr>
+          <w:numId w:val="1001"/>
+          <w:ilvl w:val="0"/>
+        </w:numPr>
+      </w:pPr>
+      <w:r>
+        <w:t xml:space="preserve">Task 2 – Improve Labels using Advanced QGIS Labeling Functions</w:t>
+      </w:r>
+    </w:p>
+    <w:p>
+      <w:pPr>
+        <w:pStyle w:val="Compact"/>
+        <w:numPr>
+          <w:numId w:val="1001"/>
+          <w:ilvl w:val="0"/>
+        </w:numPr>
+      </w:pPr>
+      <w:r>
+        <w:t xml:space="preserve">Task 3 – Complete Final Map Design</w:t>
+      </w:r>
+    </w:p>
+    <w:p>
+      <w:pPr>
+        <w:pStyle w:val="Compact"/>
+        <w:numPr>
+          <w:numId w:val="1001"/>
+          <w:ilvl w:val="0"/>
+        </w:numPr>
+      </w:pPr>
+      <w:r>
+        <w:t xml:space="preserve">Task 4 - Challenge: Design and Label a 1:2,500 Scale Downtown Street Map</w:t>
       </w:r>
     </w:p>
     <w:p>
@@ -163,7 +211,7 @@
       <w:pPr>
         <w:pStyle w:val="Compact"/>
         <w:numPr>
-          <w:numId w:val="1001"/>
+          <w:numId w:val="1002"/>
           <w:ilvl w:val="0"/>
         </w:numPr>
       </w:pPr>
@@ -175,7 +223,7 @@
       <w:pPr>
         <w:pStyle w:val="Compact"/>
         <w:numPr>
-          <w:numId w:val="1001"/>
+          <w:numId w:val="1002"/>
           <w:ilvl w:val="0"/>
         </w:numPr>
       </w:pPr>
@@ -256,7 +304,7 @@
       <w:pPr>
         <w:pStyle w:val="Compact"/>
         <w:numPr>
-          <w:numId w:val="1002"/>
+          <w:numId w:val="1003"/>
           <w:ilvl w:val="0"/>
         </w:numPr>
       </w:pPr>
@@ -268,7 +316,7 @@
       <w:pPr>
         <w:pStyle w:val="Compact"/>
         <w:numPr>
-          <w:numId w:val="1002"/>
+          <w:numId w:val="1003"/>
           <w:ilvl w:val="0"/>
         </w:numPr>
       </w:pPr>
@@ -280,7 +328,7 @@
       <w:pPr>
         <w:pStyle w:val="Compact"/>
         <w:numPr>
-          <w:numId w:val="1002"/>
+          <w:numId w:val="1003"/>
           <w:ilvl w:val="0"/>
         </w:numPr>
       </w:pPr>
@@ -292,7 +340,7 @@
       <w:pPr>
         <w:pStyle w:val="Compact"/>
         <w:numPr>
-          <w:numId w:val="1003"/>
+          <w:numId w:val="1004"/>
           <w:ilvl w:val="1"/>
         </w:numPr>
       </w:pPr>
@@ -304,119 +352,119 @@
       <w:pPr>
         <w:pStyle w:val="Compact"/>
         <w:numPr>
+          <w:numId w:val="1005"/>
+          <w:ilvl w:val="2"/>
+        </w:numPr>
+      </w:pPr>
+      <w:r>
+        <w:t xml:space="preserve">Font: Arial</w:t>
+      </w:r>
+    </w:p>
+    <w:p>
+      <w:pPr>
+        <w:pStyle w:val="Compact"/>
+        <w:numPr>
+          <w:numId w:val="1005"/>
+          <w:ilvl w:val="2"/>
+        </w:numPr>
+      </w:pPr>
+      <w:r>
+        <w:t xml:space="preserve">Style: Italic</w:t>
+      </w:r>
+    </w:p>
+    <w:p>
+      <w:pPr>
+        <w:pStyle w:val="Compact"/>
+        <w:numPr>
+          <w:numId w:val="1005"/>
+          <w:ilvl w:val="2"/>
+        </w:numPr>
+      </w:pPr>
+      <w:r>
+        <w:t xml:space="preserve">Size: 9.0 points</w:t>
+      </w:r>
+    </w:p>
+    <w:p>
+      <w:pPr>
+        <w:pStyle w:val="Compact"/>
+        <w:numPr>
+          <w:numId w:val="1005"/>
+          <w:ilvl w:val="2"/>
+        </w:numPr>
+      </w:pPr>
+      <w:r>
+        <w:t xml:space="preserve">Color:</w:t>
+      </w:r>
+    </w:p>
+    <w:p>
+      <w:pPr>
+        <w:pStyle w:val="Compact"/>
+        <w:numPr>
+          <w:numId w:val="1006"/>
+          <w:ilvl w:val="3"/>
+        </w:numPr>
+      </w:pPr>
+      <w:r>
+        <w:t xml:space="preserve">Hue: 200</w:t>
+      </w:r>
+    </w:p>
+    <w:p>
+      <w:pPr>
+        <w:pStyle w:val="Compact"/>
+        <w:numPr>
+          <w:numId w:val="1006"/>
+          <w:ilvl w:val="3"/>
+        </w:numPr>
+      </w:pPr>
+      <w:r>
+        <w:t xml:space="preserve">Sat: 100</w:t>
+      </w:r>
+    </w:p>
+    <w:p>
+      <w:pPr>
+        <w:pStyle w:val="Compact"/>
+        <w:numPr>
+          <w:numId w:val="1006"/>
+          <w:ilvl w:val="3"/>
+        </w:numPr>
+      </w:pPr>
+      <w:r>
+        <w:t xml:space="preserve">Val: 100</w:t>
+      </w:r>
+    </w:p>
+    <w:p>
+      <w:pPr>
+        <w:pStyle w:val="Compact"/>
+        <w:numPr>
           <w:numId w:val="1004"/>
+          <w:ilvl w:val="1"/>
+        </w:numPr>
+      </w:pPr>
+      <w:r>
+        <w:t xml:space="preserve">Placement:</w:t>
+      </w:r>
+    </w:p>
+    <w:p>
+      <w:pPr>
+        <w:pStyle w:val="Compact"/>
+        <w:numPr>
+          <w:numId w:val="1007"/>
           <w:ilvl w:val="2"/>
         </w:numPr>
       </w:pPr>
       <w:r>
-        <w:t xml:space="preserve">Font: Arial</w:t>
-      </w:r>
-    </w:p>
-    <w:p>
-      <w:pPr>
-        <w:pStyle w:val="Compact"/>
-        <w:numPr>
-          <w:numId w:val="1004"/>
-          <w:ilvl w:val="2"/>
-        </w:numPr>
-      </w:pPr>
-      <w:r>
-        <w:t xml:space="preserve">Style: Italic</w:t>
-      </w:r>
-    </w:p>
-    <w:p>
-      <w:pPr>
-        <w:pStyle w:val="Compact"/>
-        <w:numPr>
-          <w:numId w:val="1004"/>
-          <w:ilvl w:val="2"/>
-        </w:numPr>
-      </w:pPr>
-      <w:r>
-        <w:t xml:space="preserve">Size: 9.0 points</w:t>
-      </w:r>
-    </w:p>
-    <w:p>
-      <w:pPr>
-        <w:pStyle w:val="Compact"/>
-        <w:numPr>
-          <w:numId w:val="1004"/>
-          <w:ilvl w:val="2"/>
-        </w:numPr>
-      </w:pPr>
-      <w:r>
-        <w:t xml:space="preserve">Color:</w:t>
-      </w:r>
-    </w:p>
-    <w:p>
-      <w:pPr>
-        <w:pStyle w:val="Compact"/>
-        <w:numPr>
-          <w:numId w:val="1005"/>
+        <w:t xml:space="preserve">Position:</w:t>
+      </w:r>
+    </w:p>
+    <w:p>
+      <w:pPr>
+        <w:pStyle w:val="Compact"/>
+        <w:numPr>
+          <w:numId w:val="1008"/>
           <w:ilvl w:val="3"/>
         </w:numPr>
       </w:pPr>
       <w:r>
-        <w:t xml:space="preserve">Hue: 200</w:t>
-      </w:r>
-    </w:p>
-    <w:p>
-      <w:pPr>
-        <w:pStyle w:val="Compact"/>
-        <w:numPr>
-          <w:numId w:val="1005"/>
-          <w:ilvl w:val="3"/>
-        </w:numPr>
-      </w:pPr>
-      <w:r>
-        <w:t xml:space="preserve">Sat: 100</w:t>
-      </w:r>
-    </w:p>
-    <w:p>
-      <w:pPr>
-        <w:pStyle w:val="Compact"/>
-        <w:numPr>
-          <w:numId w:val="1005"/>
-          <w:ilvl w:val="3"/>
-        </w:numPr>
-      </w:pPr>
-      <w:r>
-        <w:t xml:space="preserve">Val: 100</w:t>
-      </w:r>
-    </w:p>
-    <w:p>
-      <w:pPr>
-        <w:pStyle w:val="Compact"/>
-        <w:numPr>
-          <w:numId w:val="1003"/>
-          <w:ilvl w:val="1"/>
-        </w:numPr>
-      </w:pPr>
-      <w:r>
-        <w:t xml:space="preserve">Placement:</w:t>
-      </w:r>
-    </w:p>
-    <w:p>
-      <w:pPr>
-        <w:pStyle w:val="Compact"/>
-        <w:numPr>
-          <w:numId w:val="1006"/>
-          <w:ilvl w:val="2"/>
-        </w:numPr>
-      </w:pPr>
-      <w:r>
-        <w:t xml:space="preserve">Position:</w:t>
-      </w:r>
-    </w:p>
-    <w:p>
-      <w:pPr>
-        <w:pStyle w:val="Compact"/>
-        <w:numPr>
-          <w:numId w:val="1007"/>
-          <w:ilvl w:val="3"/>
-        </w:numPr>
-      </w:pPr>
-      <w:r>
         <w:t xml:space="preserve">Above line: unchecked</w:t>
       </w:r>
     </w:p>
@@ -424,7 +472,7 @@
       <w:pPr>
         <w:pStyle w:val="Compact"/>
         <w:numPr>
-          <w:numId w:val="1007"/>
+          <w:numId w:val="1008"/>
           <w:ilvl w:val="3"/>
         </w:numPr>
       </w:pPr>
@@ -525,7 +573,7 @@
       <w:pPr>
         <w:pStyle w:val="Compact"/>
         <w:numPr>
-          <w:numId w:val="1008"/>
+          <w:numId w:val="1009"/>
           <w:ilvl w:val="0"/>
         </w:numPr>
       </w:pPr>
@@ -594,7 +642,7 @@
       <w:pPr>
         <w:pStyle w:val="Compact"/>
         <w:numPr>
-          <w:numId w:val="1009"/>
+          <w:numId w:val="1010"/>
           <w:ilvl w:val="0"/>
         </w:numPr>
       </w:pPr>
@@ -606,7 +654,7 @@
       <w:pPr>
         <w:pStyle w:val="Compact"/>
         <w:numPr>
-          <w:numId w:val="1009"/>
+          <w:numId w:val="1010"/>
           <w:ilvl w:val="0"/>
         </w:numPr>
       </w:pPr>
@@ -618,7 +666,7 @@
       <w:pPr>
         <w:pStyle w:val="Compact"/>
         <w:numPr>
-          <w:numId w:val="1009"/>
+          <w:numId w:val="1010"/>
           <w:ilvl w:val="0"/>
         </w:numPr>
       </w:pPr>
@@ -630,127 +678,127 @@
       <w:pPr>
         <w:pStyle w:val="Compact"/>
         <w:numPr>
+          <w:numId w:val="1011"/>
+          <w:ilvl w:val="1"/>
+        </w:numPr>
+      </w:pPr>
+      <w:r>
+        <w:t xml:space="preserve">Text:</w:t>
+      </w:r>
+    </w:p>
+    <w:p>
+      <w:pPr>
+        <w:pStyle w:val="Compact"/>
+        <w:numPr>
+          <w:numId w:val="1012"/>
+          <w:ilvl w:val="2"/>
+        </w:numPr>
+      </w:pPr>
+      <w:r>
+        <w:t xml:space="preserve">Font: Arial</w:t>
+      </w:r>
+    </w:p>
+    <w:p>
+      <w:pPr>
+        <w:pStyle w:val="Compact"/>
+        <w:numPr>
+          <w:numId w:val="1012"/>
+          <w:ilvl w:val="2"/>
+        </w:numPr>
+      </w:pPr>
+      <w:r>
+        <w:t xml:space="preserve">Style: Italic</w:t>
+      </w:r>
+    </w:p>
+    <w:p>
+      <w:pPr>
+        <w:pStyle w:val="Compact"/>
+        <w:numPr>
+          <w:numId w:val="1012"/>
+          <w:ilvl w:val="2"/>
+        </w:numPr>
+      </w:pPr>
+      <w:r>
+        <w:t xml:space="preserve">Size: 9.0 points</w:t>
+      </w:r>
+    </w:p>
+    <w:p>
+      <w:pPr>
+        <w:pStyle w:val="Compact"/>
+        <w:numPr>
+          <w:numId w:val="1012"/>
+          <w:ilvl w:val="2"/>
+        </w:numPr>
+      </w:pPr>
+      <w:r>
+        <w:t xml:space="preserve">Color:</w:t>
+      </w:r>
+    </w:p>
+    <w:p>
+      <w:pPr>
+        <w:pStyle w:val="Compact"/>
+        <w:numPr>
+          <w:numId w:val="1013"/>
+          <w:ilvl w:val="3"/>
+        </w:numPr>
+      </w:pPr>
+      <w:r>
+        <w:t xml:space="preserve">Hue: 123</w:t>
+      </w:r>
+    </w:p>
+    <w:p>
+      <w:pPr>
+        <w:pStyle w:val="Compact"/>
+        <w:numPr>
+          <w:numId w:val="1013"/>
+          <w:ilvl w:val="3"/>
+        </w:numPr>
+      </w:pPr>
+      <w:r>
+        <w:t xml:space="preserve">Sat: 75</w:t>
+      </w:r>
+    </w:p>
+    <w:p>
+      <w:pPr>
+        <w:pStyle w:val="Compact"/>
+        <w:numPr>
+          <w:numId w:val="1013"/>
+          <w:ilvl w:val="3"/>
+        </w:numPr>
+      </w:pPr>
+      <w:r>
+        <w:t xml:space="preserve">Val: 30</w:t>
+      </w:r>
+    </w:p>
+    <w:p>
+      <w:pPr>
+        <w:pStyle w:val="Compact"/>
+        <w:numPr>
+          <w:numId w:val="1011"/>
+          <w:ilvl w:val="1"/>
+        </w:numPr>
+      </w:pPr>
+      <w:r>
+        <w:t xml:space="preserve">Placement: Around centroid</w:t>
+      </w:r>
+    </w:p>
+    <w:p>
+      <w:pPr>
+        <w:pStyle w:val="Compact"/>
+        <w:numPr>
+          <w:numId w:val="1011"/>
+          <w:ilvl w:val="1"/>
+        </w:numPr>
+      </w:pPr>
+      <w:r>
+        <w:t xml:space="preserve">Centroid: visible polygon</w:t>
+      </w:r>
+    </w:p>
+    <w:p>
+      <w:pPr>
+        <w:pStyle w:val="Compact"/>
+        <w:numPr>
           <w:numId w:val="1010"/>
-          <w:ilvl w:val="1"/>
-        </w:numPr>
-      </w:pPr>
-      <w:r>
-        <w:t xml:space="preserve">Text:</w:t>
-      </w:r>
-    </w:p>
-    <w:p>
-      <w:pPr>
-        <w:pStyle w:val="Compact"/>
-        <w:numPr>
-          <w:numId w:val="1011"/>
-          <w:ilvl w:val="2"/>
-        </w:numPr>
-      </w:pPr>
-      <w:r>
-        <w:t xml:space="preserve">Font: Arial</w:t>
-      </w:r>
-    </w:p>
-    <w:p>
-      <w:pPr>
-        <w:pStyle w:val="Compact"/>
-        <w:numPr>
-          <w:numId w:val="1011"/>
-          <w:ilvl w:val="2"/>
-        </w:numPr>
-      </w:pPr>
-      <w:r>
-        <w:t xml:space="preserve">Style: Italic</w:t>
-      </w:r>
-    </w:p>
-    <w:p>
-      <w:pPr>
-        <w:pStyle w:val="Compact"/>
-        <w:numPr>
-          <w:numId w:val="1011"/>
-          <w:ilvl w:val="2"/>
-        </w:numPr>
-      </w:pPr>
-      <w:r>
-        <w:t xml:space="preserve">Size: 9.0 points</w:t>
-      </w:r>
-    </w:p>
-    <w:p>
-      <w:pPr>
-        <w:pStyle w:val="Compact"/>
-        <w:numPr>
-          <w:numId w:val="1011"/>
-          <w:ilvl w:val="2"/>
-        </w:numPr>
-      </w:pPr>
-      <w:r>
-        <w:t xml:space="preserve">Color:</w:t>
-      </w:r>
-    </w:p>
-    <w:p>
-      <w:pPr>
-        <w:pStyle w:val="Compact"/>
-        <w:numPr>
-          <w:numId w:val="1012"/>
-          <w:ilvl w:val="3"/>
-        </w:numPr>
-      </w:pPr>
-      <w:r>
-        <w:t xml:space="preserve">Hue: 123</w:t>
-      </w:r>
-    </w:p>
-    <w:p>
-      <w:pPr>
-        <w:pStyle w:val="Compact"/>
-        <w:numPr>
-          <w:numId w:val="1012"/>
-          <w:ilvl w:val="3"/>
-        </w:numPr>
-      </w:pPr>
-      <w:r>
-        <w:t xml:space="preserve">Sat: 75</w:t>
-      </w:r>
-    </w:p>
-    <w:p>
-      <w:pPr>
-        <w:pStyle w:val="Compact"/>
-        <w:numPr>
-          <w:numId w:val="1012"/>
-          <w:ilvl w:val="3"/>
-        </w:numPr>
-      </w:pPr>
-      <w:r>
-        <w:t xml:space="preserve">Val: 30</w:t>
-      </w:r>
-    </w:p>
-    <w:p>
-      <w:pPr>
-        <w:pStyle w:val="Compact"/>
-        <w:numPr>
-          <w:numId w:val="1010"/>
-          <w:ilvl w:val="1"/>
-        </w:numPr>
-      </w:pPr>
-      <w:r>
-        <w:t xml:space="preserve">Placement: Around centroid</w:t>
-      </w:r>
-    </w:p>
-    <w:p>
-      <w:pPr>
-        <w:pStyle w:val="Compact"/>
-        <w:numPr>
-          <w:numId w:val="1010"/>
-          <w:ilvl w:val="1"/>
-        </w:numPr>
-      </w:pPr>
-      <w:r>
-        <w:t xml:space="preserve">Centroid: visible polygon</w:t>
-      </w:r>
-    </w:p>
-    <w:p>
-      <w:pPr>
-        <w:pStyle w:val="Compact"/>
-        <w:numPr>
-          <w:numId w:val="1009"/>
           <w:ilvl w:val="0"/>
         </w:numPr>
       </w:pPr>
@@ -824,7 +872,7 @@
       <w:pPr>
         <w:pStyle w:val="Compact"/>
         <w:numPr>
-          <w:numId w:val="1013"/>
+          <w:numId w:val="1014"/>
           <w:ilvl w:val="0"/>
         </w:numPr>
       </w:pPr>
@@ -836,7 +884,7 @@
       <w:pPr>
         <w:pStyle w:val="Compact"/>
         <w:numPr>
-          <w:numId w:val="1013"/>
+          <w:numId w:val="1014"/>
           <w:ilvl w:val="0"/>
         </w:numPr>
       </w:pPr>
@@ -848,7 +896,7 @@
       <w:pPr>
         <w:pStyle w:val="Compact"/>
         <w:numPr>
-          <w:numId w:val="1013"/>
+          <w:numId w:val="1014"/>
           <w:ilvl w:val="0"/>
         </w:numPr>
       </w:pPr>
@@ -860,151 +908,151 @@
       <w:pPr>
         <w:pStyle w:val="Compact"/>
         <w:numPr>
+          <w:numId w:val="1015"/>
+          <w:ilvl w:val="1"/>
+        </w:numPr>
+      </w:pPr>
+      <w:r>
+        <w:t xml:space="preserve">Text:</w:t>
+      </w:r>
+    </w:p>
+    <w:p>
+      <w:pPr>
+        <w:pStyle w:val="Compact"/>
+        <w:numPr>
+          <w:numId w:val="1016"/>
+          <w:ilvl w:val="2"/>
+        </w:numPr>
+      </w:pPr>
+      <w:r>
+        <w:t xml:space="preserve">Font: Arial</w:t>
+      </w:r>
+    </w:p>
+    <w:p>
+      <w:pPr>
+        <w:pStyle w:val="Compact"/>
+        <w:numPr>
+          <w:numId w:val="1016"/>
+          <w:ilvl w:val="2"/>
+        </w:numPr>
+      </w:pPr>
+      <w:r>
+        <w:t xml:space="preserve">Style: Normal</w:t>
+      </w:r>
+    </w:p>
+    <w:p>
+      <w:pPr>
+        <w:pStyle w:val="Compact"/>
+        <w:numPr>
+          <w:numId w:val="1016"/>
+          <w:ilvl w:val="2"/>
+        </w:numPr>
+      </w:pPr>
+      <w:r>
+        <w:t xml:space="preserve">Size: 9.0 points</w:t>
+      </w:r>
+    </w:p>
+    <w:p>
+      <w:pPr>
+        <w:pStyle w:val="Compact"/>
+        <w:numPr>
+          <w:numId w:val="1016"/>
+          <w:ilvl w:val="2"/>
+        </w:numPr>
+      </w:pPr>
+      <w:r>
+        <w:t xml:space="preserve">Color:</w:t>
+      </w:r>
+    </w:p>
+    <w:p>
+      <w:pPr>
+        <w:pStyle w:val="Compact"/>
+        <w:numPr>
+          <w:numId w:val="1017"/>
+          <w:ilvl w:val="3"/>
+        </w:numPr>
+      </w:pPr>
+      <w:r>
+        <w:t xml:space="preserve">Hue: 0</w:t>
+      </w:r>
+    </w:p>
+    <w:p>
+      <w:pPr>
+        <w:pStyle w:val="Compact"/>
+        <w:numPr>
+          <w:numId w:val="1017"/>
+          <w:ilvl w:val="3"/>
+        </w:numPr>
+      </w:pPr>
+      <w:r>
+        <w:t xml:space="preserve">Sat: 0</w:t>
+      </w:r>
+    </w:p>
+    <w:p>
+      <w:pPr>
+        <w:pStyle w:val="Compact"/>
+        <w:numPr>
+          <w:numId w:val="1017"/>
+          <w:ilvl w:val="3"/>
+        </w:numPr>
+      </w:pPr>
+      <w:r>
+        <w:t xml:space="preserve">Val: 0</w:t>
+      </w:r>
+    </w:p>
+    <w:p>
+      <w:pPr>
+        <w:pStyle w:val="Compact"/>
+        <w:numPr>
+          <w:numId w:val="1015"/>
+          <w:ilvl w:val="1"/>
+        </w:numPr>
+      </w:pPr>
+      <w:r>
+        <w:t xml:space="preserve">Placement:</w:t>
+      </w:r>
+    </w:p>
+    <w:p>
+      <w:pPr>
+        <w:pStyle w:val="Compact"/>
+        <w:numPr>
+          <w:numId w:val="1018"/>
+          <w:ilvl w:val="2"/>
+        </w:numPr>
+      </w:pPr>
+      <w:r>
+        <w:t xml:space="preserve">Position:</w:t>
+      </w:r>
+    </w:p>
+    <w:p>
+      <w:pPr>
+        <w:pStyle w:val="Compact"/>
+        <w:numPr>
+          <w:numId w:val="1019"/>
+          <w:ilvl w:val="3"/>
+        </w:numPr>
+      </w:pPr>
+      <w:r>
+        <w:t xml:space="preserve">Above line: unchecked</w:t>
+      </w:r>
+    </w:p>
+    <w:p>
+      <w:pPr>
+        <w:pStyle w:val="Compact"/>
+        <w:numPr>
+          <w:numId w:val="1019"/>
+          <w:ilvl w:val="3"/>
+        </w:numPr>
+      </w:pPr>
+      <w:r>
+        <w:t xml:space="preserve">On line: checked</w:t>
+      </w:r>
+    </w:p>
+    <w:p>
+      <w:pPr>
+        <w:pStyle w:val="Compact"/>
+        <w:numPr>
           <w:numId w:val="1014"/>
-          <w:ilvl w:val="1"/>
-        </w:numPr>
-      </w:pPr>
-      <w:r>
-        <w:t xml:space="preserve">Text:</w:t>
-      </w:r>
-    </w:p>
-    <w:p>
-      <w:pPr>
-        <w:pStyle w:val="Compact"/>
-        <w:numPr>
-          <w:numId w:val="1015"/>
-          <w:ilvl w:val="2"/>
-        </w:numPr>
-      </w:pPr>
-      <w:r>
-        <w:t xml:space="preserve">Font: Arial</w:t>
-      </w:r>
-    </w:p>
-    <w:p>
-      <w:pPr>
-        <w:pStyle w:val="Compact"/>
-        <w:numPr>
-          <w:numId w:val="1015"/>
-          <w:ilvl w:val="2"/>
-        </w:numPr>
-      </w:pPr>
-      <w:r>
-        <w:t xml:space="preserve">Style: Normal</w:t>
-      </w:r>
-    </w:p>
-    <w:p>
-      <w:pPr>
-        <w:pStyle w:val="Compact"/>
-        <w:numPr>
-          <w:numId w:val="1015"/>
-          <w:ilvl w:val="2"/>
-        </w:numPr>
-      </w:pPr>
-      <w:r>
-        <w:t xml:space="preserve">Size: 9.0 points</w:t>
-      </w:r>
-    </w:p>
-    <w:p>
-      <w:pPr>
-        <w:pStyle w:val="Compact"/>
-        <w:numPr>
-          <w:numId w:val="1015"/>
-          <w:ilvl w:val="2"/>
-        </w:numPr>
-      </w:pPr>
-      <w:r>
-        <w:t xml:space="preserve">Color:</w:t>
-      </w:r>
-    </w:p>
-    <w:p>
-      <w:pPr>
-        <w:pStyle w:val="Compact"/>
-        <w:numPr>
-          <w:numId w:val="1016"/>
-          <w:ilvl w:val="3"/>
-        </w:numPr>
-      </w:pPr>
-      <w:r>
-        <w:t xml:space="preserve">Hue: 0</w:t>
-      </w:r>
-    </w:p>
-    <w:p>
-      <w:pPr>
-        <w:pStyle w:val="Compact"/>
-        <w:numPr>
-          <w:numId w:val="1016"/>
-          <w:ilvl w:val="3"/>
-        </w:numPr>
-      </w:pPr>
-      <w:r>
-        <w:t xml:space="preserve">Sat: 0</w:t>
-      </w:r>
-    </w:p>
-    <w:p>
-      <w:pPr>
-        <w:pStyle w:val="Compact"/>
-        <w:numPr>
-          <w:numId w:val="1016"/>
-          <w:ilvl w:val="3"/>
-        </w:numPr>
-      </w:pPr>
-      <w:r>
-        <w:t xml:space="preserve">Val: 0</w:t>
-      </w:r>
-    </w:p>
-    <w:p>
-      <w:pPr>
-        <w:pStyle w:val="Compact"/>
-        <w:numPr>
-          <w:numId w:val="1014"/>
-          <w:ilvl w:val="1"/>
-        </w:numPr>
-      </w:pPr>
-      <w:r>
-        <w:t xml:space="preserve">Placement:</w:t>
-      </w:r>
-    </w:p>
-    <w:p>
-      <w:pPr>
-        <w:pStyle w:val="Compact"/>
-        <w:numPr>
-          <w:numId w:val="1017"/>
-          <w:ilvl w:val="2"/>
-        </w:numPr>
-      </w:pPr>
-      <w:r>
-        <w:t xml:space="preserve">Position:</w:t>
-      </w:r>
-    </w:p>
-    <w:p>
-      <w:pPr>
-        <w:pStyle w:val="Compact"/>
-        <w:numPr>
-          <w:numId w:val="1018"/>
-          <w:ilvl w:val="3"/>
-        </w:numPr>
-      </w:pPr>
-      <w:r>
-        <w:t xml:space="preserve">Above line: unchecked</w:t>
-      </w:r>
-    </w:p>
-    <w:p>
-      <w:pPr>
-        <w:pStyle w:val="Compact"/>
-        <w:numPr>
-          <w:numId w:val="1018"/>
-          <w:ilvl w:val="3"/>
-        </w:numPr>
-      </w:pPr>
-      <w:r>
-        <w:t xml:space="preserve">On line: checked</w:t>
-      </w:r>
-    </w:p>
-    <w:p>
-      <w:pPr>
-        <w:pStyle w:val="Compact"/>
-        <w:numPr>
-          <w:numId w:val="1013"/>
           <w:ilvl w:val="0"/>
         </w:numPr>
       </w:pPr>
@@ -1068,24 +1116,12 @@
       <w:pPr>
         <w:pStyle w:val="Compact"/>
         <w:numPr>
-          <w:numId w:val="1020"/>
-          <w:ilvl w:val="1"/>
-        </w:numPr>
-      </w:pPr>
-      <w:r>
-        <w:t xml:space="preserve">displays an example of a street label overrunning the street it is labeling.</w:t>
-      </w:r>
-    </w:p>
-    <w:p>
-      <w:pPr>
-        <w:pStyle w:val="Compact"/>
-        <w:numPr>
           <w:numId w:val="1021"/>
           <w:ilvl w:val="1"/>
         </w:numPr>
       </w:pPr>
       <w:r>
-        <w:t xml:space="preserve">displays a street being labeling multiple times and both labels being in close proximity to each other.</w:t>
+        <w:t xml:space="preserve">displays an example of a street label overrunning the street it is labeling.</w:t>
       </w:r>
     </w:p>
     <w:p>
@@ -1097,7 +1133,7 @@
         </w:numPr>
       </w:pPr>
       <w:r>
-        <w:t xml:space="preserve">displays North Walk, a path, being labeled the same way a road is. This path could/should have a different label style since it is a different type of road.</w:t>
+        <w:t xml:space="preserve">displays a street being labeling multiple times and both labels being in close proximity to each other.</w:t>
       </w:r>
     </w:p>
     <w:p>
@@ -1109,6 +1145,18 @@
         </w:numPr>
       </w:pPr>
       <w:r>
+        <w:t xml:space="preserve">displays North Walk, a path, being labeled the same way a road is. This path could/should have a different label style since it is a different type of road.</w:t>
+      </w:r>
+    </w:p>
+    <w:p>
+      <w:pPr>
+        <w:pStyle w:val="Compact"/>
+        <w:numPr>
+          <w:numId w:val="1024"/>
+          <w:ilvl w:val="1"/>
+        </w:numPr>
+      </w:pPr>
+      <w:r>
         <w:t xml:space="preserve">displays Congress Street label running off of the map. It should be moved or removed. Note that South River label has moved off of the road and is in a better spot, however, it is crowding Congress Street and could still be placed in a better location.</w:t>
       </w:r>
     </w:p>
@@ -1121,7 +1169,7 @@
       <w:pPr>
         <w:pStyle w:val="Compact"/>
         <w:numPr>
-          <w:numId w:val="1024"/>
+          <w:numId w:val="1025"/>
           <w:ilvl w:val="0"/>
         </w:numPr>
       </w:pPr>
@@ -1133,7 +1181,7 @@
       <w:pPr>
         <w:pStyle w:val="Compact"/>
         <w:numPr>
-          <w:numId w:val="1024"/>
+          <w:numId w:val="1025"/>
           <w:ilvl w:val="0"/>
         </w:numPr>
       </w:pPr>
@@ -1145,43 +1193,43 @@
       <w:pPr>
         <w:pStyle w:val="Compact"/>
         <w:numPr>
+          <w:numId w:val="1026"/>
+          <w:ilvl w:val="1"/>
+        </w:numPr>
+      </w:pPr>
+      <w:r>
+        <w:t xml:space="preserve">Rendering:</w:t>
+      </w:r>
+    </w:p>
+    <w:p>
+      <w:pPr>
+        <w:pStyle w:val="Compact"/>
+        <w:numPr>
+          <w:numId w:val="1027"/>
+          <w:ilvl w:val="2"/>
+        </w:numPr>
+      </w:pPr>
+      <w:r>
+        <w:t xml:space="preserve">Feature options:</w:t>
+      </w:r>
+    </w:p>
+    <w:p>
+      <w:pPr>
+        <w:pStyle w:val="Compact"/>
+        <w:numPr>
+          <w:numId w:val="1028"/>
+          <w:ilvl w:val="3"/>
+        </w:numPr>
+      </w:pPr>
+      <w:r>
+        <w:t xml:space="preserve">Merge connected lines to avoid duplicate labels: checked</w:t>
+      </w:r>
+    </w:p>
+    <w:p>
+      <w:pPr>
+        <w:pStyle w:val="Compact"/>
+        <w:numPr>
           <w:numId w:val="1025"/>
-          <w:ilvl w:val="1"/>
-        </w:numPr>
-      </w:pPr>
-      <w:r>
-        <w:t xml:space="preserve">Rendering:</w:t>
-      </w:r>
-    </w:p>
-    <w:p>
-      <w:pPr>
-        <w:pStyle w:val="Compact"/>
-        <w:numPr>
-          <w:numId w:val="1026"/>
-          <w:ilvl w:val="2"/>
-        </w:numPr>
-      </w:pPr>
-      <w:r>
-        <w:t xml:space="preserve">Feature options:</w:t>
-      </w:r>
-    </w:p>
-    <w:p>
-      <w:pPr>
-        <w:pStyle w:val="Compact"/>
-        <w:numPr>
-          <w:numId w:val="1027"/>
-          <w:ilvl w:val="3"/>
-        </w:numPr>
-      </w:pPr>
-      <w:r>
-        <w:t xml:space="preserve">Merge connected lines to avoid duplicate labels: checked</w:t>
-      </w:r>
-    </w:p>
-    <w:p>
-      <w:pPr>
-        <w:pStyle w:val="Compact"/>
-        <w:numPr>
-          <w:numId w:val="1024"/>
           <w:ilvl w:val="0"/>
         </w:numPr>
       </w:pPr>
@@ -1193,7 +1241,7 @@
       <w:pPr>
         <w:pStyle w:val="Compact"/>
         <w:numPr>
-          <w:numId w:val="1024"/>
+          <w:numId w:val="1025"/>
           <w:ilvl w:val="0"/>
         </w:numPr>
       </w:pPr>
@@ -1213,7 +1261,7 @@
     </w:p>
     <w:p>
       <w:r>
-        <w:t xml:space="preserve">Labeling a map increases its usefulness to the map reader … if the labels are done well. The Salem Downtown map labels are decent for as little work that we put in to labeling the features, however, the map labels are far from publishable quality. This task will teach you how to use Data Defined Overrides to improve placement, define different labeling properties for records of different types, and hide labels, among other things.</w:t>
+        <w:t xml:space="preserve">Labeling a map increases its usefulness to the map reader if the labels are done well. The Salem Downtown map labels are decent for as little work that we put in to labeling the features, however, the map labels are far from publishable quality. This task will teach you how to use Data Defined Overrides to improve placement, define different labeling properties for records of different types, and hide labels, among other things.</w:t>
       </w:r>
     </w:p>
     <w:p>
@@ -1504,7 +1552,7 @@
       <w:pPr>
         <w:pStyle w:val="Compact"/>
         <w:numPr>
-          <w:numId w:val="1028"/>
+          <w:numId w:val="1029"/>
           <w:ilvl w:val="0"/>
         </w:numPr>
       </w:pPr>
@@ -1516,12 +1564,48 @@
       <w:pPr>
         <w:pStyle w:val="Compact"/>
         <w:numPr>
+          <w:numId w:val="1030"/>
+          <w:ilvl w:val="1"/>
+        </w:numPr>
+      </w:pPr>
+      <w:r>
+        <w:t xml:space="preserve">X coordinate</w:t>
+      </w:r>
+    </w:p>
+    <w:p>
+      <w:pPr>
+        <w:pStyle w:val="Compact"/>
+        <w:numPr>
+          <w:numId w:val="1030"/>
+          <w:ilvl w:val="1"/>
+        </w:numPr>
+      </w:pPr>
+      <w:r>
+        <w:t xml:space="preserve">Y coordinate</w:t>
+      </w:r>
+    </w:p>
+    <w:p>
+      <w:pPr>
+        <w:pStyle w:val="Compact"/>
+        <w:numPr>
+          <w:numId w:val="1030"/>
+          <w:ilvl w:val="1"/>
+        </w:numPr>
+      </w:pPr>
+      <w:r>
+        <w:t xml:space="preserve">Rotation value</w:t>
+      </w:r>
+    </w:p>
+    <w:p>
+      <w:pPr>
+        <w:pStyle w:val="Compact"/>
+        <w:numPr>
           <w:numId w:val="1029"/>
-          <w:ilvl w:val="1"/>
-        </w:numPr>
-      </w:pPr>
-      <w:r>
-        <w:t xml:space="preserve">X coordinate</w:t>
+          <w:ilvl w:val="0"/>
+        </w:numPr>
+      </w:pPr>
+      <w:r>
+        <w:t xml:space="preserve">Step 2. Assign the attributes created in Step 1 to Data Defined Overrides.</w:t>
       </w:r>
     </w:p>
     <w:p>
@@ -1529,42 +1613,6 @@
         <w:pStyle w:val="Compact"/>
         <w:numPr>
           <w:numId w:val="1029"/>
-          <w:ilvl w:val="1"/>
-        </w:numPr>
-      </w:pPr>
-      <w:r>
-        <w:t xml:space="preserve">Y coordinate</w:t>
-      </w:r>
-    </w:p>
-    <w:p>
-      <w:pPr>
-        <w:pStyle w:val="Compact"/>
-        <w:numPr>
-          <w:numId w:val="1029"/>
-          <w:ilvl w:val="1"/>
-        </w:numPr>
-      </w:pPr>
-      <w:r>
-        <w:t xml:space="preserve">Rotation value</w:t>
-      </w:r>
-    </w:p>
-    <w:p>
-      <w:pPr>
-        <w:pStyle w:val="Compact"/>
-        <w:numPr>
-          <w:numId w:val="1028"/>
-          <w:ilvl w:val="0"/>
-        </w:numPr>
-      </w:pPr>
-      <w:r>
-        <w:t xml:space="preserve">Step 2. Assign the attributes created in Step 1 to Data Defined Overrides.</w:t>
-      </w:r>
-    </w:p>
-    <w:p>
-      <w:pPr>
-        <w:pStyle w:val="Compact"/>
-        <w:numPr>
-          <w:numId w:val="1028"/>
           <w:ilvl w:val="0"/>
         </w:numPr>
       </w:pPr>
@@ -1581,7 +1629,7 @@
       <w:pPr>
         <w:pStyle w:val="Compact"/>
         <w:numPr>
-          <w:numId w:val="1030"/>
+          <w:numId w:val="1031"/>
           <w:ilvl w:val="0"/>
         </w:numPr>
       </w:pPr>
@@ -1593,7 +1641,7 @@
       <w:pPr>
         <w:pStyle w:val="Compact"/>
         <w:numPr>
-          <w:numId w:val="1030"/>
+          <w:numId w:val="1031"/>
           <w:ilvl w:val="0"/>
         </w:numPr>
       </w:pPr>
@@ -1608,7 +1656,7 @@
       <w:pPr>
         <w:pStyle w:val="Compact"/>
         <w:numPr>
-          <w:numId w:val="1030"/>
+          <w:numId w:val="1031"/>
           <w:ilvl w:val="0"/>
         </w:numPr>
       </w:pPr>
@@ -1625,7 +1673,7 @@
       <w:pPr>
         <w:pStyle w:val="Compact"/>
         <w:numPr>
-          <w:numId w:val="1031"/>
+          <w:numId w:val="1032"/>
           <w:ilvl w:val="0"/>
         </w:numPr>
       </w:pPr>
@@ -1637,7 +1685,7 @@
       <w:pPr>
         <w:pStyle w:val="Compact"/>
         <w:numPr>
-          <w:numId w:val="1031"/>
+          <w:numId w:val="1032"/>
           <w:ilvl w:val="0"/>
         </w:numPr>
       </w:pPr>
@@ -1649,7 +1697,7 @@
       <w:pPr>
         <w:pStyle w:val="Compact"/>
         <w:numPr>
-          <w:numId w:val="1031"/>
+          <w:numId w:val="1032"/>
           <w:ilvl w:val="0"/>
         </w:numPr>
       </w:pPr>
@@ -1709,7 +1757,7 @@
       <w:pPr>
         <w:pStyle w:val="Compact"/>
         <w:numPr>
-          <w:numId w:val="1031"/>
+          <w:numId w:val="1032"/>
           <w:ilvl w:val="0"/>
         </w:numPr>
       </w:pPr>
@@ -1769,7 +1817,7 @@
       <w:pPr>
         <w:pStyle w:val="Compact"/>
         <w:numPr>
-          <w:numId w:val="1031"/>
+          <w:numId w:val="1032"/>
           <w:ilvl w:val="0"/>
         </w:numPr>
       </w:pPr>
@@ -1781,12 +1829,72 @@
       <w:pPr>
         <w:pStyle w:val="Compact"/>
         <w:numPr>
+          <w:numId w:val="1033"/>
+          <w:ilvl w:val="1"/>
+        </w:numPr>
+      </w:pPr>
+      <w:r>
+        <w:t xml:space="preserve">Name: Label_X</w:t>
+      </w:r>
+    </w:p>
+    <w:p>
+      <w:pPr>
+        <w:pStyle w:val="Compact"/>
+        <w:numPr>
+          <w:numId w:val="1033"/>
+          <w:ilvl w:val="1"/>
+        </w:numPr>
+      </w:pPr>
+      <w:r>
+        <w:t xml:space="preserve">Comment: X coordinate of label’s position</w:t>
+      </w:r>
+    </w:p>
+    <w:p>
+      <w:pPr>
+        <w:pStyle w:val="Compact"/>
+        <w:numPr>
+          <w:numId w:val="1033"/>
+          <w:ilvl w:val="1"/>
+        </w:numPr>
+      </w:pPr>
+      <w:r>
+        <w:t xml:space="preserve">Type: Decimal number (real)</w:t>
+      </w:r>
+    </w:p>
+    <w:p>
+      <w:pPr>
+        <w:pStyle w:val="Compact"/>
+        <w:numPr>
+          <w:numId w:val="1033"/>
+          <w:ilvl w:val="1"/>
+        </w:numPr>
+      </w:pPr>
+      <w:r>
+        <w:t xml:space="preserve">Width: 9</w:t>
+      </w:r>
+    </w:p>
+    <w:p>
+      <w:pPr>
+        <w:pStyle w:val="Compact"/>
+        <w:numPr>
+          <w:numId w:val="1033"/>
+          <w:ilvl w:val="1"/>
+        </w:numPr>
+      </w:pPr>
+      <w:r>
+        <w:t xml:space="preserve">Precision: 6</w:t>
+      </w:r>
+    </w:p>
+    <w:p>
+      <w:pPr>
+        <w:pStyle w:val="Compact"/>
+        <w:numPr>
           <w:numId w:val="1032"/>
-          <w:ilvl w:val="1"/>
-        </w:numPr>
-      </w:pPr>
-      <w:r>
-        <w:t xml:space="preserve">Name: Label_X</w:t>
+          <w:ilvl w:val="0"/>
+        </w:numPr>
+      </w:pPr>
+      <w:r>
+        <w:t xml:space="preserve">Click OK to create the field.</w:t>
       </w:r>
     </w:p>
     <w:p>
@@ -1794,11 +1902,11 @@
         <w:pStyle w:val="Compact"/>
         <w:numPr>
           <w:numId w:val="1032"/>
-          <w:ilvl w:val="1"/>
-        </w:numPr>
-      </w:pPr>
-      <w:r>
-        <w:t xml:space="preserve">Comment: X coordinate of label’s position</w:t>
+          <w:ilvl w:val="0"/>
+        </w:numPr>
+      </w:pPr>
+      <w:r>
+        <w:t xml:space="preserve">Create a second field for the label’s Y coordinate. Create it with similar settings as the Label_X field.</w:t>
       </w:r>
     </w:p>
     <w:p>
@@ -1806,11 +1914,11 @@
         <w:pStyle w:val="Compact"/>
         <w:numPr>
           <w:numId w:val="1032"/>
-          <w:ilvl w:val="1"/>
-        </w:numPr>
-      </w:pPr>
-      <w:r>
-        <w:t xml:space="preserve">Type: Decimal number (real)</w:t>
+          <w:ilvl w:val="0"/>
+        </w:numPr>
+      </w:pPr>
+      <w:r>
+        <w:t xml:space="preserve">Create a third field to store the rotation value. It’s type should be a Whole number with a width of 3.</w:t>
       </w:r>
     </w:p>
     <w:p>
@@ -1818,66 +1926,6 @@
         <w:pStyle w:val="Compact"/>
         <w:numPr>
           <w:numId w:val="1032"/>
-          <w:ilvl w:val="1"/>
-        </w:numPr>
-      </w:pPr>
-      <w:r>
-        <w:t xml:space="preserve">Width: 9</w:t>
-      </w:r>
-    </w:p>
-    <w:p>
-      <w:pPr>
-        <w:pStyle w:val="Compact"/>
-        <w:numPr>
-          <w:numId w:val="1032"/>
-          <w:ilvl w:val="1"/>
-        </w:numPr>
-      </w:pPr>
-      <w:r>
-        <w:t xml:space="preserve">Precision: 6</w:t>
-      </w:r>
-    </w:p>
-    <w:p>
-      <w:pPr>
-        <w:pStyle w:val="Compact"/>
-        <w:numPr>
-          <w:numId w:val="1031"/>
-          <w:ilvl w:val="0"/>
-        </w:numPr>
-      </w:pPr>
-      <w:r>
-        <w:t xml:space="preserve">Click OK to create the field.</w:t>
-      </w:r>
-    </w:p>
-    <w:p>
-      <w:pPr>
-        <w:pStyle w:val="Compact"/>
-        <w:numPr>
-          <w:numId w:val="1031"/>
-          <w:ilvl w:val="0"/>
-        </w:numPr>
-      </w:pPr>
-      <w:r>
-        <w:t xml:space="preserve">Create a second field for the label’s Y coordinate. Create it with similar settings as the Label_X field.</w:t>
-      </w:r>
-    </w:p>
-    <w:p>
-      <w:pPr>
-        <w:pStyle w:val="Compact"/>
-        <w:numPr>
-          <w:numId w:val="1031"/>
-          <w:ilvl w:val="0"/>
-        </w:numPr>
-      </w:pPr>
-      <w:r>
-        <w:t xml:space="preserve">Create a third field to store the rotation value. It’s type should be a Whole number with a width of 3.</w:t>
-      </w:r>
-    </w:p>
-    <w:p>
-      <w:pPr>
-        <w:pStyle w:val="Compact"/>
-        <w:numPr>
-          <w:numId w:val="1031"/>
           <w:ilvl w:val="0"/>
         </w:numPr>
       </w:pPr>
@@ -1894,7 +1942,7 @@
       <w:pPr>
         <w:pStyle w:val="Compact"/>
         <w:numPr>
-          <w:numId w:val="1033"/>
+          <w:numId w:val="1034"/>
           <w:ilvl w:val="0"/>
         </w:numPr>
       </w:pPr>
@@ -1906,7 +1954,7 @@
       <w:pPr>
         <w:pStyle w:val="Compact"/>
         <w:numPr>
-          <w:numId w:val="1033"/>
+          <w:numId w:val="1034"/>
           <w:ilvl w:val="0"/>
         </w:numPr>
       </w:pPr>
@@ -1918,7 +1966,7 @@
       <w:pPr>
         <w:pStyle w:val="Compact"/>
         <w:numPr>
-          <w:numId w:val="1033"/>
+          <w:numId w:val="1034"/>
           <w:ilvl w:val="0"/>
         </w:numPr>
       </w:pPr>
@@ -1978,7 +2026,7 @@
       <w:pPr>
         <w:pStyle w:val="Compact"/>
         <w:numPr>
-          <w:numId w:val="1033"/>
+          <w:numId w:val="1034"/>
           <w:ilvl w:val="0"/>
         </w:numPr>
       </w:pPr>
@@ -1990,7 +2038,7 @@
       <w:pPr>
         <w:pStyle w:val="Compact"/>
         <w:numPr>
-          <w:numId w:val="1033"/>
+          <w:numId w:val="1034"/>
           <w:ilvl w:val="0"/>
         </w:numPr>
       </w:pPr>
@@ -2007,7 +2055,7 @@
       <w:pPr>
         <w:pStyle w:val="Compact"/>
         <w:numPr>
-          <w:numId w:val="1034"/>
+          <w:numId w:val="1035"/>
           <w:ilvl w:val="0"/>
         </w:numPr>
       </w:pPr>
@@ -2019,7 +2067,7 @@
       <w:pPr>
         <w:pStyle w:val="Compact"/>
         <w:numPr>
-          <w:numId w:val="1034"/>
+          <w:numId w:val="1035"/>
           <w:ilvl w:val="0"/>
         </w:numPr>
       </w:pPr>
@@ -2088,7 +2136,7 @@
       <w:pPr>
         <w:pStyle w:val="Compact"/>
         <w:numPr>
-          <w:numId w:val="1035"/>
+          <w:numId w:val="1036"/>
           <w:ilvl w:val="0"/>
         </w:numPr>
       </w:pPr>
@@ -2151,7 +2199,7 @@
       <w:pPr>
         <w:pStyle w:val="Compact"/>
         <w:numPr>
-          <w:numId w:val="1035"/>
+          <w:numId w:val="1036"/>
           <w:ilvl w:val="0"/>
         </w:numPr>
       </w:pPr>
@@ -2214,7 +2262,7 @@
       <w:pPr>
         <w:pStyle w:val="Compact"/>
         <w:numPr>
-          <w:numId w:val="1035"/>
+          <w:numId w:val="1036"/>
           <w:ilvl w:val="0"/>
         </w:numPr>
       </w:pPr>
@@ -2277,7 +2325,7 @@
       <w:pPr>
         <w:pStyle w:val="Compact"/>
         <w:numPr>
-          <w:numId w:val="1035"/>
+          <w:numId w:val="1036"/>
           <w:ilvl w:val="0"/>
         </w:numPr>
       </w:pPr>
@@ -2343,7 +2391,7 @@
       <w:pPr>
         <w:pStyle w:val="Compact"/>
         <w:numPr>
-          <w:numId w:val="1035"/>
+          <w:numId w:val="1036"/>
           <w:ilvl w:val="0"/>
         </w:numPr>
       </w:pPr>
@@ -2406,7 +2454,7 @@
       <w:pPr>
         <w:pStyle w:val="Compact"/>
         <w:numPr>
-          <w:numId w:val="1035"/>
+          <w:numId w:val="1036"/>
           <w:ilvl w:val="0"/>
         </w:numPr>
       </w:pPr>
@@ -2469,7 +2517,7 @@
       <w:pPr>
         <w:pStyle w:val="Compact"/>
         <w:numPr>
-          <w:numId w:val="1035"/>
+          <w:numId w:val="1036"/>
           <w:ilvl w:val="0"/>
         </w:numPr>
       </w:pPr>
@@ -2537,7 +2585,7 @@
       <w:pPr>
         <w:pStyle w:val="Compact"/>
         <w:numPr>
-          <w:numId w:val="1036"/>
+          <w:numId w:val="1037"/>
           <w:ilvl w:val="0"/>
         </w:numPr>
       </w:pPr>
@@ -2549,7 +2597,7 @@
       <w:pPr>
         <w:pStyle w:val="Compact"/>
         <w:numPr>
-          <w:numId w:val="1036"/>
+          <w:numId w:val="1037"/>
           <w:ilvl w:val="0"/>
         </w:numPr>
       </w:pPr>
@@ -2561,7 +2609,7 @@
       <w:pPr>
         <w:pStyle w:val="Compact"/>
         <w:numPr>
-          <w:numId w:val="1036"/>
+          <w:numId w:val="1037"/>
           <w:ilvl w:val="0"/>
         </w:numPr>
       </w:pPr>
@@ -2573,7 +2621,7 @@
       <w:pPr>
         <w:pStyle w:val="Compact"/>
         <w:numPr>
-          <w:numId w:val="1036"/>
+          <w:numId w:val="1037"/>
           <w:ilvl w:val="0"/>
         </w:numPr>
       </w:pPr>
@@ -2585,7 +2633,7 @@
       <w:pPr>
         <w:pStyle w:val="Compact"/>
         <w:numPr>
-          <w:numId w:val="1037"/>
+          <w:numId w:val="1038"/>
           <w:ilvl w:val="1"/>
         </w:numPr>
       </w:pPr>
@@ -2654,7 +2702,7 @@
       <w:pPr>
         <w:pStyle w:val="Compact"/>
         <w:numPr>
-          <w:numId w:val="1038"/>
+          <w:numId w:val="1039"/>
           <w:ilvl w:val="0"/>
         </w:numPr>
       </w:pPr>
@@ -2666,7 +2714,7 @@
       <w:pPr>
         <w:pStyle w:val="Compact"/>
         <w:numPr>
-          <w:numId w:val="1038"/>
+          <w:numId w:val="1039"/>
           <w:ilvl w:val="0"/>
         </w:numPr>
       </w:pPr>
@@ -2688,7 +2736,7 @@
       <w:pPr>
         <w:pStyle w:val="Compact"/>
         <w:numPr>
-          <w:numId w:val="1039"/>
+          <w:numId w:val="1040"/>
           <w:ilvl w:val="0"/>
         </w:numPr>
       </w:pPr>
@@ -2700,7 +2748,7 @@
       <w:pPr>
         <w:pStyle w:val="Compact"/>
         <w:numPr>
-          <w:numId w:val="1039"/>
+          <w:numId w:val="1040"/>
           <w:ilvl w:val="0"/>
         </w:numPr>
       </w:pPr>
@@ -2712,7 +2760,7 @@
       <w:pPr>
         <w:pStyle w:val="Compact"/>
         <w:numPr>
-          <w:numId w:val="1039"/>
+          <w:numId w:val="1040"/>
           <w:ilvl w:val="0"/>
         </w:numPr>
       </w:pPr>
@@ -2724,7 +2772,7 @@
       <w:pPr>
         <w:pStyle w:val="Compact"/>
         <w:numPr>
-          <w:numId w:val="1040"/>
+          <w:numId w:val="1041"/>
           <w:ilvl w:val="0"/>
         </w:numPr>
       </w:pPr>
@@ -2736,7 +2784,7 @@
       <w:pPr>
         <w:pStyle w:val="Compact"/>
         <w:numPr>
-          <w:numId w:val="1040"/>
+          <w:numId w:val="1041"/>
           <w:ilvl w:val="0"/>
         </w:numPr>
       </w:pPr>
@@ -2748,79 +2796,79 @@
       <w:pPr>
         <w:pStyle w:val="Compact"/>
         <w:numPr>
+          <w:numId w:val="1042"/>
+          <w:ilvl w:val="1"/>
+        </w:numPr>
+      </w:pPr>
+      <w:r>
+        <w:t xml:space="preserve">Set the following properties for the new attribute field:</w:t>
+      </w:r>
+    </w:p>
+    <w:p>
+      <w:pPr>
+        <w:pStyle w:val="Compact"/>
+        <w:numPr>
+          <w:numId w:val="1043"/>
+          <w:ilvl w:val="2"/>
+        </w:numPr>
+      </w:pPr>
+      <w:r>
+        <w:t xml:space="preserve">Name: LFontSize</w:t>
+      </w:r>
+    </w:p>
+    <w:p>
+      <w:pPr>
+        <w:pStyle w:val="Compact"/>
+        <w:numPr>
+          <w:numId w:val="1043"/>
+          <w:ilvl w:val="2"/>
+        </w:numPr>
+      </w:pPr>
+      <w:r>
+        <w:t xml:space="preserve">Comment: Label’s font size in points.</w:t>
+      </w:r>
+    </w:p>
+    <w:p>
+      <w:pPr>
+        <w:pStyle w:val="Compact"/>
+        <w:numPr>
+          <w:numId w:val="1043"/>
+          <w:ilvl w:val="2"/>
+        </w:numPr>
+      </w:pPr>
+      <w:r>
+        <w:t xml:space="preserve">Type: Decimal number (real)</w:t>
+      </w:r>
+    </w:p>
+    <w:p>
+      <w:pPr>
+        <w:pStyle w:val="Compact"/>
+        <w:numPr>
+          <w:numId w:val="1043"/>
+          <w:ilvl w:val="2"/>
+        </w:numPr>
+      </w:pPr>
+      <w:r>
+        <w:t xml:space="preserve">Width: 3</w:t>
+      </w:r>
+    </w:p>
+    <w:p>
+      <w:pPr>
+        <w:pStyle w:val="Compact"/>
+        <w:numPr>
+          <w:numId w:val="1043"/>
+          <w:ilvl w:val="2"/>
+        </w:numPr>
+      </w:pPr>
+      <w:r>
+        <w:t xml:space="preserve">Precision: 1 (this allows for 1/10th of a point sizing)</w:t>
+      </w:r>
+    </w:p>
+    <w:p>
+      <w:pPr>
+        <w:pStyle w:val="Compact"/>
+        <w:numPr>
           <w:numId w:val="1041"/>
-          <w:ilvl w:val="1"/>
-        </w:numPr>
-      </w:pPr>
-      <w:r>
-        <w:t xml:space="preserve">Set the following properties for the new attribute field:</w:t>
-      </w:r>
-    </w:p>
-    <w:p>
-      <w:pPr>
-        <w:pStyle w:val="Compact"/>
-        <w:numPr>
-          <w:numId w:val="1042"/>
-          <w:ilvl w:val="2"/>
-        </w:numPr>
-      </w:pPr>
-      <w:r>
-        <w:t xml:space="preserve">Name: LFontSize</w:t>
-      </w:r>
-    </w:p>
-    <w:p>
-      <w:pPr>
-        <w:pStyle w:val="Compact"/>
-        <w:numPr>
-          <w:numId w:val="1042"/>
-          <w:ilvl w:val="2"/>
-        </w:numPr>
-      </w:pPr>
-      <w:r>
-        <w:t xml:space="preserve">Comment: Label’s font size in points.</w:t>
-      </w:r>
-    </w:p>
-    <w:p>
-      <w:pPr>
-        <w:pStyle w:val="Compact"/>
-        <w:numPr>
-          <w:numId w:val="1042"/>
-          <w:ilvl w:val="2"/>
-        </w:numPr>
-      </w:pPr>
-      <w:r>
-        <w:t xml:space="preserve">Type: Decimal number (real)</w:t>
-      </w:r>
-    </w:p>
-    <w:p>
-      <w:pPr>
-        <w:pStyle w:val="Compact"/>
-        <w:numPr>
-          <w:numId w:val="1042"/>
-          <w:ilvl w:val="2"/>
-        </w:numPr>
-      </w:pPr>
-      <w:r>
-        <w:t xml:space="preserve">Width: 3</w:t>
-      </w:r>
-    </w:p>
-    <w:p>
-      <w:pPr>
-        <w:pStyle w:val="Compact"/>
-        <w:numPr>
-          <w:numId w:val="1042"/>
-          <w:ilvl w:val="2"/>
-        </w:numPr>
-      </w:pPr>
-      <w:r>
-        <w:t xml:space="preserve">Precision: 1 (this allows for 1/10th of a point sizing)</w:t>
-      </w:r>
-    </w:p>
-    <w:p>
-      <w:pPr>
-        <w:pStyle w:val="Compact"/>
-        <w:numPr>
-          <w:numId w:val="1040"/>
           <w:ilvl w:val="0"/>
         </w:numPr>
       </w:pPr>
@@ -2832,7 +2880,7 @@
       <w:pPr>
         <w:pStyle w:val="Compact"/>
         <w:numPr>
-          <w:numId w:val="1040"/>
+          <w:numId w:val="1041"/>
           <w:ilvl w:val="0"/>
         </w:numPr>
       </w:pPr>
@@ -2844,7 +2892,7 @@
       <w:pPr>
         <w:pStyle w:val="Compact"/>
         <w:numPr>
-          <w:numId w:val="1040"/>
+          <w:numId w:val="1041"/>
           <w:ilvl w:val="0"/>
         </w:numPr>
       </w:pPr>
@@ -2856,7 +2904,7 @@
       <w:pPr>
         <w:pStyle w:val="Compact"/>
         <w:numPr>
-          <w:numId w:val="1040"/>
+          <w:numId w:val="1041"/>
           <w:ilvl w:val="0"/>
         </w:numPr>
       </w:pPr>
@@ -2868,7 +2916,7 @@
       <w:pPr>
         <w:pStyle w:val="Compact"/>
         <w:numPr>
-          <w:numId w:val="1040"/>
+          <w:numId w:val="1041"/>
           <w:ilvl w:val="0"/>
         </w:numPr>
       </w:pPr>
@@ -2880,7 +2928,7 @@
       <w:pPr>
         <w:pStyle w:val="Compact"/>
         <w:numPr>
-          <w:numId w:val="1040"/>
+          <w:numId w:val="1041"/>
           <w:ilvl w:val="0"/>
         </w:numPr>
       </w:pPr>
@@ -2892,7 +2940,7 @@
       <w:pPr>
         <w:pStyle w:val="Compact"/>
         <w:numPr>
-          <w:numId w:val="1040"/>
+          <w:numId w:val="1041"/>
           <w:ilvl w:val="0"/>
         </w:numPr>
       </w:pPr>
@@ -2909,7 +2957,7 @@
       <w:pPr>
         <w:pStyle w:val="Compact"/>
         <w:numPr>
-          <w:numId w:val="1043"/>
+          <w:numId w:val="1044"/>
           <w:ilvl w:val="0"/>
         </w:numPr>
       </w:pPr>
@@ -2921,7 +2969,7 @@
       <w:pPr>
         <w:pStyle w:val="Compact"/>
         <w:numPr>
-          <w:numId w:val="1043"/>
+          <w:numId w:val="1044"/>
           <w:ilvl w:val="0"/>
         </w:numPr>
       </w:pPr>
@@ -2933,7 +2981,7 @@
       <w:pPr>
         <w:pStyle w:val="Compact"/>
         <w:numPr>
-          <w:numId w:val="1043"/>
+          <w:numId w:val="1044"/>
           <w:ilvl w:val="0"/>
         </w:numPr>
       </w:pPr>
@@ -3002,7 +3050,7 @@
       <w:pPr>
         <w:pStyle w:val="Compact"/>
         <w:numPr>
-          <w:numId w:val="1044"/>
+          <w:numId w:val="1045"/>
           <w:ilvl w:val="0"/>
         </w:numPr>
       </w:pPr>
@@ -3014,7 +3062,7 @@
       <w:pPr>
         <w:pStyle w:val="Compact"/>
         <w:numPr>
-          <w:numId w:val="1044"/>
+          <w:numId w:val="1045"/>
           <w:ilvl w:val="0"/>
         </w:numPr>
       </w:pPr>
@@ -3026,7 +3074,7 @@
       <w:pPr>
         <w:pStyle w:val="Compact"/>
         <w:numPr>
-          <w:numId w:val="1044"/>
+          <w:numId w:val="1045"/>
           <w:ilvl w:val="0"/>
         </w:numPr>
       </w:pPr>
@@ -3089,7 +3137,7 @@
       <w:pPr>
         <w:pStyle w:val="Compact"/>
         <w:numPr>
-          <w:numId w:val="1044"/>
+          <w:numId w:val="1045"/>
           <w:ilvl w:val="0"/>
         </w:numPr>
       </w:pPr>
@@ -3101,7 +3149,7 @@
       <w:pPr>
         <w:pStyle w:val="Compact"/>
         <w:numPr>
-          <w:numId w:val="1044"/>
+          <w:numId w:val="1045"/>
           <w:ilvl w:val="0"/>
         </w:numPr>
       </w:pPr>
@@ -3113,7 +3161,7 @@
       <w:pPr>
         <w:pStyle w:val="Compact"/>
         <w:numPr>
-          <w:numId w:val="1045"/>
+          <w:numId w:val="1046"/>
           <w:ilvl w:val="1"/>
         </w:numPr>
       </w:pPr>
@@ -3125,7 +3173,7 @@
       <w:pPr>
         <w:pStyle w:val="Compact"/>
         <w:numPr>
-          <w:numId w:val="1045"/>
+          <w:numId w:val="1046"/>
           <w:ilvl w:val="1"/>
         </w:numPr>
       </w:pPr>
@@ -3137,7 +3185,7 @@
       <w:pPr>
         <w:pStyle w:val="Compact"/>
         <w:numPr>
-          <w:numId w:val="1046"/>
+          <w:numId w:val="1047"/>
           <w:ilvl w:val="2"/>
         </w:numPr>
       </w:pPr>
@@ -3201,7 +3249,7 @@
       <w:pPr>
         <w:pStyle w:val="Compact"/>
         <w:numPr>
-          <w:numId w:val="1047"/>
+          <w:numId w:val="1048"/>
           <w:ilvl w:val="0"/>
         </w:numPr>
       </w:pPr>
@@ -3213,7 +3261,7 @@
       <w:pPr>
         <w:pStyle w:val="Compact"/>
         <w:numPr>
-          <w:numId w:val="1047"/>
+          <w:numId w:val="1048"/>
           <w:ilvl w:val="0"/>
         </w:numPr>
       </w:pPr>
@@ -3225,7 +3273,7 @@
       <w:pPr>
         <w:pStyle w:val="Compact"/>
         <w:numPr>
-          <w:numId w:val="1047"/>
+          <w:numId w:val="1048"/>
           <w:ilvl w:val="0"/>
         </w:numPr>
       </w:pPr>
@@ -3242,72 +3290,12 @@
       <w:pPr>
         <w:pStyle w:val="Compact"/>
         <w:numPr>
-          <w:numId w:val="1048"/>
+          <w:numId w:val="1049"/>
           <w:ilvl w:val="0"/>
         </w:numPr>
       </w:pPr>
       <w:r>
         <w:t xml:space="preserve">Using what you learned above, for the Roads layer, create attributes, and define Data Defined Overrides for the following:</w:t>
-      </w:r>
-    </w:p>
-    <w:p>
-      <w:pPr>
-        <w:pStyle w:val="Compact"/>
-        <w:numPr>
-          <w:numId w:val="1049"/>
-          <w:ilvl w:val="1"/>
-        </w:numPr>
-      </w:pPr>
-      <w:r>
-        <w:t xml:space="preserve">X and Y position</w:t>
-      </w:r>
-    </w:p>
-    <w:p>
-      <w:pPr>
-        <w:pStyle w:val="Compact"/>
-        <w:numPr>
-          <w:numId w:val="1049"/>
-          <w:ilvl w:val="1"/>
-        </w:numPr>
-      </w:pPr>
-      <w:r>
-        <w:t xml:space="preserve">Rotation value</w:t>
-      </w:r>
-    </w:p>
-    <w:p>
-      <w:pPr>
-        <w:pStyle w:val="Compact"/>
-        <w:numPr>
-          <w:numId w:val="1049"/>
-          <w:ilvl w:val="1"/>
-        </w:numPr>
-      </w:pPr>
-      <w:r>
-        <w:t xml:space="preserve">Font Size</w:t>
-      </w:r>
-    </w:p>
-    <w:p>
-      <w:pPr>
-        <w:pStyle w:val="Compact"/>
-        <w:numPr>
-          <w:numId w:val="1048"/>
-          <w:ilvl w:val="0"/>
-        </w:numPr>
-      </w:pPr>
-      <w:r>
-        <w:t xml:space="preserve">Set the Wrap on text property to ‘\n’ (without the quotes).</w:t>
-      </w:r>
-    </w:p>
-    <w:p>
-      <w:pPr>
-        <w:pStyle w:val="Compact"/>
-        <w:numPr>
-          <w:numId w:val="1048"/>
-          <w:ilvl w:val="0"/>
-        </w:numPr>
-      </w:pPr>
-      <w:r>
-        <w:t xml:space="preserve">Create a new attribute with the following properties:</w:t>
       </w:r>
     </w:p>
     <w:p>
@@ -3319,7 +3307,7 @@
         </w:numPr>
       </w:pPr>
       <w:r>
-        <w:t xml:space="preserve">Name: LVisibility</w:t>
+        <w:t xml:space="preserve">X and Y position</w:t>
       </w:r>
     </w:p>
     <w:p>
@@ -3331,7 +3319,7 @@
         </w:numPr>
       </w:pPr>
       <w:r>
-        <w:t xml:space="preserve">Comment: Label’s visibility</w:t>
+        <w:t xml:space="preserve">Rotation value</w:t>
       </w:r>
     </w:p>
     <w:p>
@@ -3343,6 +3331,66 @@
         </w:numPr>
       </w:pPr>
       <w:r>
+        <w:t xml:space="preserve">Font Size</w:t>
+      </w:r>
+    </w:p>
+    <w:p>
+      <w:pPr>
+        <w:pStyle w:val="Compact"/>
+        <w:numPr>
+          <w:numId w:val="1049"/>
+          <w:ilvl w:val="0"/>
+        </w:numPr>
+      </w:pPr>
+      <w:r>
+        <w:t xml:space="preserve">Set the Wrap on text property to ‘\n’ (without the quotes).</w:t>
+      </w:r>
+    </w:p>
+    <w:p>
+      <w:pPr>
+        <w:pStyle w:val="Compact"/>
+        <w:numPr>
+          <w:numId w:val="1049"/>
+          <w:ilvl w:val="0"/>
+        </w:numPr>
+      </w:pPr>
+      <w:r>
+        <w:t xml:space="preserve">Create a new attribute with the following properties:</w:t>
+      </w:r>
+    </w:p>
+    <w:p>
+      <w:pPr>
+        <w:pStyle w:val="Compact"/>
+        <w:numPr>
+          <w:numId w:val="1051"/>
+          <w:ilvl w:val="1"/>
+        </w:numPr>
+      </w:pPr>
+      <w:r>
+        <w:t xml:space="preserve">Name: LVisibility</w:t>
+      </w:r>
+    </w:p>
+    <w:p>
+      <w:pPr>
+        <w:pStyle w:val="Compact"/>
+        <w:numPr>
+          <w:numId w:val="1051"/>
+          <w:ilvl w:val="1"/>
+        </w:numPr>
+      </w:pPr>
+      <w:r>
+        <w:t xml:space="preserve">Comment: Label’s visibility</w:t>
+      </w:r>
+    </w:p>
+    <w:p>
+      <w:pPr>
+        <w:pStyle w:val="Compact"/>
+        <w:numPr>
+          <w:numId w:val="1051"/>
+          <w:ilvl w:val="1"/>
+        </w:numPr>
+      </w:pPr>
+      <w:r>
         <w:t xml:space="preserve">Type: Whole Number (integer)</w:t>
       </w:r>
     </w:p>
@@ -3350,7 +3398,7 @@
       <w:pPr>
         <w:pStyle w:val="Compact"/>
         <w:numPr>
-          <w:numId w:val="1050"/>
+          <w:numId w:val="1051"/>
           <w:ilvl w:val="1"/>
         </w:numPr>
       </w:pPr>
@@ -3362,7 +3410,7 @@
       <w:pPr>
         <w:pStyle w:val="Compact"/>
         <w:numPr>
-          <w:numId w:val="1048"/>
+          <w:numId w:val="1049"/>
           <w:ilvl w:val="0"/>
         </w:numPr>
       </w:pPr>
@@ -3374,7 +3422,7 @@
       <w:pPr>
         <w:pStyle w:val="Compact"/>
         <w:numPr>
-          <w:numId w:val="1048"/>
+          <w:numId w:val="1049"/>
           <w:ilvl w:val="0"/>
         </w:numPr>
       </w:pPr>
@@ -3386,7 +3434,7 @@
       <w:pPr>
         <w:pStyle w:val="Compact"/>
         <w:numPr>
-          <w:numId w:val="1048"/>
+          <w:numId w:val="1049"/>
           <w:ilvl w:val="0"/>
         </w:numPr>
       </w:pPr>
@@ -3401,7 +3449,7 @@
       <w:pPr>
         <w:pStyle w:val="Compact"/>
         <w:numPr>
-          <w:numId w:val="1048"/>
+          <w:numId w:val="1049"/>
           <w:ilvl w:val="0"/>
         </w:numPr>
       </w:pPr>
@@ -3518,7 +3566,7 @@
       <w:pPr>
         <w:pStyle w:val="Compact"/>
         <w:numPr>
-          <w:numId w:val="1051"/>
+          <w:numId w:val="1052"/>
           <w:ilvl w:val="0"/>
         </w:numPr>
       </w:pPr>
@@ -3530,12 +3578,60 @@
       <w:pPr>
         <w:pStyle w:val="Compact"/>
         <w:numPr>
+          <w:numId w:val="1053"/>
+          <w:ilvl w:val="1"/>
+        </w:numPr>
+      </w:pPr>
+      <w:r>
+        <w:t xml:space="preserve">Name: LabelFont</w:t>
+      </w:r>
+    </w:p>
+    <w:p>
+      <w:pPr>
+        <w:pStyle w:val="Compact"/>
+        <w:numPr>
+          <w:numId w:val="1053"/>
+          <w:ilvl w:val="1"/>
+        </w:numPr>
+      </w:pPr>
+      <w:r>
+        <w:t xml:space="preserve">Comment: Label’s Font</w:t>
+      </w:r>
+    </w:p>
+    <w:p>
+      <w:pPr>
+        <w:pStyle w:val="Compact"/>
+        <w:numPr>
+          <w:numId w:val="1053"/>
+          <w:ilvl w:val="1"/>
+        </w:numPr>
+      </w:pPr>
+      <w:r>
+        <w:t xml:space="preserve">Type: Text (string)</w:t>
+      </w:r>
+    </w:p>
+    <w:p>
+      <w:pPr>
+        <w:pStyle w:val="Compact"/>
+        <w:numPr>
+          <w:numId w:val="1053"/>
+          <w:ilvl w:val="1"/>
+        </w:numPr>
+      </w:pPr>
+      <w:r>
+        <w:t xml:space="preserve">Width: 10</w:t>
+      </w:r>
+    </w:p>
+    <w:p>
+      <w:pPr>
+        <w:pStyle w:val="Compact"/>
+        <w:numPr>
           <w:numId w:val="1052"/>
-          <w:ilvl w:val="1"/>
-        </w:numPr>
-      </w:pPr>
-      <w:r>
-        <w:t xml:space="preserve">Name: LabelFont</w:t>
+          <w:ilvl w:val="0"/>
+        </w:numPr>
+      </w:pPr>
+      <w:r>
+        <w:t xml:space="preserve">Set every row value for the LabelFont layer to ‘Arial’. With this field, we could set different fonts for the records, however, in our case, we will set all fonts to Arial.</w:t>
       </w:r>
     </w:p>
     <w:p>
@@ -3543,11 +3639,11 @@
         <w:pStyle w:val="Compact"/>
         <w:numPr>
           <w:numId w:val="1052"/>
-          <w:ilvl w:val="1"/>
-        </w:numPr>
-      </w:pPr>
-      <w:r>
-        <w:t xml:space="preserve">Comment: Label’s Font</w:t>
+          <w:ilvl w:val="0"/>
+        </w:numPr>
+      </w:pPr>
+      <w:r>
+        <w:t xml:space="preserve">To set the font Data Defined Override, open the Road layer’s label properties and select the Text tab.</w:t>
       </w:r>
     </w:p>
     <w:p>
@@ -3555,11 +3651,11 @@
         <w:pStyle w:val="Compact"/>
         <w:numPr>
           <w:numId w:val="1052"/>
-          <w:ilvl w:val="1"/>
-        </w:numPr>
-      </w:pPr>
-      <w:r>
-        <w:t xml:space="preserve">Type: Text (string)</w:t>
+          <w:ilvl w:val="0"/>
+        </w:numPr>
+      </w:pPr>
+      <w:r>
+        <w:t xml:space="preserve">In the Text style section, set Font property’s Data Defined Override to the LabelFont attribute.</w:t>
       </w:r>
     </w:p>
     <w:p>
@@ -3567,54 +3663,6 @@
         <w:pStyle w:val="Compact"/>
         <w:numPr>
           <w:numId w:val="1052"/>
-          <w:ilvl w:val="1"/>
-        </w:numPr>
-      </w:pPr>
-      <w:r>
-        <w:t xml:space="preserve">Width: 10</w:t>
-      </w:r>
-    </w:p>
-    <w:p>
-      <w:pPr>
-        <w:pStyle w:val="Compact"/>
-        <w:numPr>
-          <w:numId w:val="1051"/>
-          <w:ilvl w:val="0"/>
-        </w:numPr>
-      </w:pPr>
-      <w:r>
-        <w:t xml:space="preserve">Set every row value for the LabelFont layer to ‘Arial’. With this field, we could set different fonts for the records, however, in our case, we will set all fonts to Arial.</w:t>
-      </w:r>
-    </w:p>
-    <w:p>
-      <w:pPr>
-        <w:pStyle w:val="Compact"/>
-        <w:numPr>
-          <w:numId w:val="1051"/>
-          <w:ilvl w:val="0"/>
-        </w:numPr>
-      </w:pPr>
-      <w:r>
-        <w:t xml:space="preserve">To set the font Data Defined Override, open the Road layer’s label properties and select the Text tab.</w:t>
-      </w:r>
-    </w:p>
-    <w:p>
-      <w:pPr>
-        <w:pStyle w:val="Compact"/>
-        <w:numPr>
-          <w:numId w:val="1051"/>
-          <w:ilvl w:val="0"/>
-        </w:numPr>
-      </w:pPr>
-      <w:r>
-        <w:t xml:space="preserve">In the Text style section, set Font property’s Data Defined Override to the LabelFont attribute.</w:t>
-      </w:r>
-    </w:p>
-    <w:p>
-      <w:pPr>
-        <w:pStyle w:val="Compact"/>
-        <w:numPr>
-          <w:numId w:val="1051"/>
           <w:ilvl w:val="0"/>
         </w:numPr>
       </w:pPr>
@@ -3688,7 +3736,7 @@
       <w:pPr>
         <w:pStyle w:val="Compact"/>
         <w:numPr>
-          <w:numId w:val="1053"/>
+          <w:numId w:val="1054"/>
           <w:ilvl w:val="0"/>
         </w:numPr>
       </w:pPr>
@@ -3700,7 +3748,7 @@
       <w:pPr>
         <w:pStyle w:val="Compact"/>
         <w:numPr>
-          <w:numId w:val="1054"/>
+          <w:numId w:val="1055"/>
           <w:ilvl w:val="1"/>
         </w:numPr>
       </w:pPr>
@@ -3712,7 +3760,7 @@
       <w:pPr>
         <w:pStyle w:val="Compact"/>
         <w:numPr>
-          <w:numId w:val="1054"/>
+          <w:numId w:val="1055"/>
           <w:ilvl w:val="1"/>
         </w:numPr>
       </w:pPr>
@@ -3724,7 +3772,7 @@
       <w:pPr>
         <w:pStyle w:val="Compact"/>
         <w:numPr>
-          <w:numId w:val="1054"/>
+          <w:numId w:val="1055"/>
           <w:ilvl w:val="1"/>
         </w:numPr>
       </w:pPr>
@@ -3736,7 +3784,7 @@
       <w:pPr>
         <w:pStyle w:val="Compact"/>
         <w:numPr>
-          <w:numId w:val="1054"/>
+          <w:numId w:val="1055"/>
           <w:ilvl w:val="1"/>
         </w:numPr>
       </w:pPr>
@@ -3753,7 +3801,7 @@
       <w:pPr>
         <w:pStyle w:val="Compact"/>
         <w:numPr>
-          <w:numId w:val="1055"/>
+          <w:numId w:val="1056"/>
           <w:ilvl w:val="0"/>
         </w:numPr>
       </w:pPr>
@@ -3765,7 +3813,7 @@
       <w:pPr>
         <w:pStyle w:val="Compact"/>
         <w:numPr>
-          <w:numId w:val="1055"/>
+          <w:numId w:val="1056"/>
           <w:ilvl w:val="0"/>
         </w:numPr>
       </w:pPr>
@@ -3777,7 +3825,7 @@
       <w:pPr>
         <w:pStyle w:val="Compact"/>
         <w:numPr>
-          <w:numId w:val="1055"/>
+          <w:numId w:val="1056"/>
           <w:ilvl w:val="0"/>
         </w:numPr>
       </w:pPr>
@@ -3794,7 +3842,7 @@
       <w:pPr>
         <w:pStyle w:val="Compact"/>
         <w:numPr>
-          <w:numId w:val="1056"/>
+          <w:numId w:val="1057"/>
           <w:ilvl w:val="0"/>
         </w:numPr>
       </w:pPr>
@@ -3806,7 +3854,7 @@
       <w:pPr>
         <w:pStyle w:val="Compact"/>
         <w:numPr>
-          <w:numId w:val="1056"/>
+          <w:numId w:val="1057"/>
           <w:ilvl w:val="0"/>
         </w:numPr>
       </w:pPr>
@@ -3818,7 +3866,7 @@
       <w:pPr>
         <w:pStyle w:val="Compact"/>
         <w:numPr>
-          <w:numId w:val="1056"/>
+          <w:numId w:val="1057"/>
           <w:ilvl w:val="0"/>
         </w:numPr>
       </w:pPr>
@@ -3882,7 +3930,7 @@
       <w:pPr>
         <w:pStyle w:val="Compact"/>
         <w:numPr>
-          <w:numId w:val="1057"/>
+          <w:numId w:val="1058"/>
           <w:ilvl w:val="0"/>
         </w:numPr>
       </w:pPr>
@@ -3897,7 +3945,7 @@
       <w:pPr>
         <w:pStyle w:val="Compact"/>
         <w:numPr>
-          <w:numId w:val="1057"/>
+          <w:numId w:val="1058"/>
           <w:ilvl w:val="0"/>
         </w:numPr>
       </w:pPr>
@@ -3909,7 +3957,7 @@
       <w:pPr>
         <w:pStyle w:val="Compact"/>
         <w:numPr>
-          <w:numId w:val="1057"/>
+          <w:numId w:val="1058"/>
           <w:ilvl w:val="0"/>
         </w:numPr>
       </w:pPr>
@@ -3921,7 +3969,7 @@
       <w:pPr>
         <w:pStyle w:val="Compact"/>
         <w:numPr>
-          <w:numId w:val="1058"/>
+          <w:numId w:val="1059"/>
           <w:ilvl w:val="1"/>
         </w:numPr>
       </w:pPr>
@@ -3933,7 +3981,7 @@
       <w:pPr>
         <w:pStyle w:val="Compact"/>
         <w:numPr>
-          <w:numId w:val="1058"/>
+          <w:numId w:val="1059"/>
           <w:ilvl w:val="1"/>
         </w:numPr>
       </w:pPr>
@@ -3945,7 +3993,7 @@
       <w:pPr>
         <w:pStyle w:val="Compact"/>
         <w:numPr>
-          <w:numId w:val="1058"/>
+          <w:numId w:val="1059"/>
           <w:ilvl w:val="1"/>
         </w:numPr>
       </w:pPr>
@@ -3957,7 +4005,7 @@
       <w:pPr>
         <w:pStyle w:val="Compact"/>
         <w:numPr>
-          <w:numId w:val="1058"/>
+          <w:numId w:val="1059"/>
           <w:ilvl w:val="1"/>
         </w:numPr>
       </w:pPr>
@@ -4021,7 +4069,7 @@
       <w:pPr>
         <w:pStyle w:val="Compact"/>
         <w:numPr>
-          <w:numId w:val="1059"/>
+          <w:numId w:val="1060"/>
           <w:ilvl w:val="0"/>
         </w:numPr>
       </w:pPr>
@@ -4033,7 +4081,7 @@
       <w:pPr>
         <w:pStyle w:val="Compact"/>
         <w:numPr>
-          <w:numId w:val="1059"/>
+          <w:numId w:val="1060"/>
           <w:ilvl w:val="0"/>
         </w:numPr>
       </w:pPr>
@@ -4080,7 +4128,7 @@
       <w:pPr>
         <w:pStyle w:val="Compact"/>
         <w:numPr>
-          <w:numId w:val="1060"/>
+          <w:numId w:val="1061"/>
           <w:ilvl w:val="0"/>
         </w:numPr>
       </w:pPr>
@@ -4092,7 +4140,7 @@
       <w:pPr>
         <w:pStyle w:val="Compact"/>
         <w:numPr>
-          <w:numId w:val="1060"/>
+          <w:numId w:val="1061"/>
           <w:ilvl w:val="0"/>
         </w:numPr>
       </w:pPr>
@@ -4104,7 +4152,7 @@
       <w:pPr>
         <w:pStyle w:val="Compact"/>
         <w:numPr>
-          <w:numId w:val="1060"/>
+          <w:numId w:val="1061"/>
           <w:ilvl w:val="0"/>
         </w:numPr>
       </w:pPr>
@@ -4116,31 +4164,31 @@
       <w:pPr>
         <w:pStyle w:val="Compact"/>
         <w:numPr>
+          <w:numId w:val="1062"/>
+          <w:ilvl w:val="1"/>
+        </w:numPr>
+      </w:pPr>
+      <w:r>
+        <w:t xml:space="preserve">Use Data Defined Overrides for some of the label properties.</w:t>
+      </w:r>
+    </w:p>
+    <w:p>
+      <w:pPr>
+        <w:pStyle w:val="Compact"/>
+        <w:numPr>
+          <w:numId w:val="1062"/>
+          <w:ilvl w:val="1"/>
+        </w:numPr>
+      </w:pPr>
+      <w:r>
+        <w:t xml:space="preserve">Label the roads differently based on their type.</w:t>
+      </w:r>
+    </w:p>
+    <w:p>
+      <w:pPr>
+        <w:pStyle w:val="Compact"/>
+        <w:numPr>
           <w:numId w:val="1061"/>
-          <w:ilvl w:val="1"/>
-        </w:numPr>
-      </w:pPr>
-      <w:r>
-        <w:t xml:space="preserve">Use Data Defined Overrides for some of the label properties.</w:t>
-      </w:r>
-    </w:p>
-    <w:p>
-      <w:pPr>
-        <w:pStyle w:val="Compact"/>
-        <w:numPr>
-          <w:numId w:val="1061"/>
-          <w:ilvl w:val="1"/>
-        </w:numPr>
-      </w:pPr>
-      <w:r>
-        <w:t xml:space="preserve">Label the roads differently based on their type.</w:t>
-      </w:r>
-    </w:p>
-    <w:p>
-      <w:pPr>
-        <w:pStyle w:val="Compact"/>
-        <w:numPr>
-          <w:numId w:val="1060"/>
           <w:ilvl w:val="0"/>
         </w:numPr>
       </w:pPr>
@@ -4177,7 +4225,7 @@
       <w:pPr>
         <w:pStyle w:val="Compact"/>
         <w:numPr>
-          <w:numId w:val="1062"/>
+          <w:numId w:val="1063"/>
           <w:ilvl w:val="0"/>
         </w:numPr>
       </w:pPr>
@@ -4189,7 +4237,7 @@
       <w:pPr>
         <w:pStyle w:val="Compact"/>
         <w:numPr>
-          <w:numId w:val="1062"/>
+          <w:numId w:val="1063"/>
           <w:ilvl w:val="0"/>
         </w:numPr>
       </w:pPr>
@@ -4201,7 +4249,7 @@
       <w:pPr>
         <w:pStyle w:val="Compact"/>
         <w:numPr>
-          <w:numId w:val="1062"/>
+          <w:numId w:val="1063"/>
           <w:ilvl w:val="0"/>
         </w:numPr>
       </w:pPr>
@@ -4302,7 +4350,7 @@
     </w:lvl>
   </w:abstractNum>
   <w:abstractNum w:abstractNumId="990">
-    <w:nsid w:val="e0926241"/>
+    <w:nsid w:val="6e624764"/>
     <w:multiLevelType w:val="multilevel"/>
     <w:lvl w:ilvl="0">
       <w:numFmt w:val="bullet"/>
@@ -4382,184 +4430,8 @@
       </w:pPr>
     </w:lvl>
   </w:abstractNum>
-  <w:abstractNum w:abstractNumId="99411">
-    <w:nsid w:val="67b405be"/>
-    <w:multiLevelType w:val="multilevel"/>
-    <w:lvl w:ilvl="0">
-      <w:start w:val="1"/>
-      <w:numFmt w:val="decimal"/>
-      <w:lvlText w:val="%1."/>
-      <w:lvlJc w:val="left"/>
-      <w:pPr>
-        <w:tabs>
-          <w:tab w:val="num" w:pos="0"/>
-        </w:tabs>
-        <w:ind w:left="480" w:hanging="480"/>
-      </w:pPr>
-    </w:lvl>
-    <w:lvl w:ilvl="1">
-      <w:start w:val="1"/>
-      <w:numFmt w:val="decimal"/>
-      <w:lvlText w:val="%2."/>
-      <w:lvlJc w:val="left"/>
-      <w:pPr>
-        <w:tabs>
-          <w:tab w:val="num" w:pos="720"/>
-        </w:tabs>
-        <w:ind w:left="1200" w:hanging="480"/>
-      </w:pPr>
-    </w:lvl>
-    <w:lvl w:ilvl="2">
-      <w:start w:val="1"/>
-      <w:numFmt w:val="decimal"/>
-      <w:lvlText w:val="%3."/>
-      <w:lvlJc w:val="left"/>
-      <w:pPr>
-        <w:tabs>
-          <w:tab w:val="num" w:pos="1440"/>
-        </w:tabs>
-        <w:ind w:left="1920" w:hanging="480"/>
-      </w:pPr>
-    </w:lvl>
-    <w:lvl w:ilvl="3">
-      <w:start w:val="1"/>
-      <w:numFmt w:val="decimal"/>
-      <w:lvlText w:val="%4."/>
-      <w:lvlJc w:val="left"/>
-      <w:pPr>
-        <w:tabs>
-          <w:tab w:val="num" w:pos="2160"/>
-        </w:tabs>
-        <w:ind w:left="2640" w:hanging="480"/>
-      </w:pPr>
-    </w:lvl>
-    <w:lvl w:ilvl="4">
-      <w:start w:val="1"/>
-      <w:numFmt w:val="decimal"/>
-      <w:lvlText w:val="%5."/>
-      <w:lvlJc w:val="left"/>
-      <w:pPr>
-        <w:tabs>
-          <w:tab w:val="num" w:pos="2880"/>
-        </w:tabs>
-        <w:ind w:left="3360" w:hanging="480"/>
-      </w:pPr>
-    </w:lvl>
-    <w:lvl w:ilvl="5">
-      <w:start w:val="1"/>
-      <w:numFmt w:val="decimal"/>
-      <w:lvlText w:val="%6."/>
-      <w:lvlJc w:val="left"/>
-      <w:pPr>
-        <w:tabs>
-          <w:tab w:val="num" w:pos="3600"/>
-        </w:tabs>
-        <w:ind w:left="4080" w:hanging="480"/>
-      </w:pPr>
-    </w:lvl>
-    <w:lvl w:ilvl="6">
-      <w:start w:val="1"/>
-      <w:numFmt w:val="decimal"/>
-      <w:lvlText w:val="%7."/>
-      <w:lvlJc w:val="left"/>
-      <w:pPr>
-        <w:tabs>
-          <w:tab w:val="num" w:pos="4320"/>
-        </w:tabs>
-        <w:ind w:left="4800" w:hanging="480"/>
-      </w:pPr>
-    </w:lvl>
-  </w:abstractNum>
-  <w:abstractNum w:abstractNumId="99414">
-    <w:nsid w:val="8f0210f6"/>
-    <w:multiLevelType w:val="multilevel"/>
-    <w:lvl w:ilvl="0">
-      <w:start w:val="4"/>
-      <w:numFmt w:val="decimal"/>
-      <w:lvlText w:val="%1."/>
-      <w:lvlJc w:val="left"/>
-      <w:pPr>
-        <w:tabs>
-          <w:tab w:val="num" w:pos="0"/>
-        </w:tabs>
-        <w:ind w:left="480" w:hanging="480"/>
-      </w:pPr>
-    </w:lvl>
-    <w:lvl w:ilvl="1">
-      <w:start w:val="4"/>
-      <w:numFmt w:val="decimal"/>
-      <w:lvlText w:val="%2."/>
-      <w:lvlJc w:val="left"/>
-      <w:pPr>
-        <w:tabs>
-          <w:tab w:val="num" w:pos="720"/>
-        </w:tabs>
-        <w:ind w:left="1200" w:hanging="480"/>
-      </w:pPr>
-    </w:lvl>
-    <w:lvl w:ilvl="2">
-      <w:start w:val="4"/>
-      <w:numFmt w:val="decimal"/>
-      <w:lvlText w:val="%3."/>
-      <w:lvlJc w:val="left"/>
-      <w:pPr>
-        <w:tabs>
-          <w:tab w:val="num" w:pos="1440"/>
-        </w:tabs>
-        <w:ind w:left="1920" w:hanging="480"/>
-      </w:pPr>
-    </w:lvl>
-    <w:lvl w:ilvl="3">
-      <w:start w:val="4"/>
-      <w:numFmt w:val="decimal"/>
-      <w:lvlText w:val="%4."/>
-      <w:lvlJc w:val="left"/>
-      <w:pPr>
-        <w:tabs>
-          <w:tab w:val="num" w:pos="2160"/>
-        </w:tabs>
-        <w:ind w:left="2640" w:hanging="480"/>
-      </w:pPr>
-    </w:lvl>
-    <w:lvl w:ilvl="4">
-      <w:start w:val="4"/>
-      <w:numFmt w:val="decimal"/>
-      <w:lvlText w:val="%5."/>
-      <w:lvlJc w:val="left"/>
-      <w:pPr>
-        <w:tabs>
-          <w:tab w:val="num" w:pos="2880"/>
-        </w:tabs>
-        <w:ind w:left="3360" w:hanging="480"/>
-      </w:pPr>
-    </w:lvl>
-    <w:lvl w:ilvl="5">
-      <w:start w:val="4"/>
-      <w:numFmt w:val="decimal"/>
-      <w:lvlText w:val="%6."/>
-      <w:lvlJc w:val="left"/>
-      <w:pPr>
-        <w:tabs>
-          <w:tab w:val="num" w:pos="3600"/>
-        </w:tabs>
-        <w:ind w:left="4080" w:hanging="480"/>
-      </w:pPr>
-    </w:lvl>
-    <w:lvl w:ilvl="6">
-      <w:start w:val="4"/>
-      <w:numFmt w:val="decimal"/>
-      <w:lvlText w:val="%7."/>
-      <w:lvlJc w:val="left"/>
-      <w:pPr>
-        <w:tabs>
-          <w:tab w:val="num" w:pos="4320"/>
-        </w:tabs>
-        <w:ind w:left="4800" w:hanging="480"/>
-      </w:pPr>
-    </w:lvl>
-  </w:abstractNum>
   <w:abstractNum w:abstractNumId="991">
-    <w:nsid w:val="f5d8338d"/>
+    <w:nsid w:val="1c559b6e"/>
     <w:multiLevelType w:val="multilevel"/>
     <w:lvl w:ilvl="0">
       <w:numFmt w:val="bullet"/>
@@ -4639,8 +4511,184 @@
       </w:pPr>
     </w:lvl>
   </w:abstractNum>
+  <w:abstractNum w:abstractNumId="99411">
+    <w:nsid w:val="5585837a"/>
+    <w:multiLevelType w:val="multilevel"/>
+    <w:lvl w:ilvl="0">
+      <w:start w:val="1"/>
+      <w:numFmt w:val="decimal"/>
+      <w:lvlText w:val="%1."/>
+      <w:lvlJc w:val="left"/>
+      <w:pPr>
+        <w:tabs>
+          <w:tab w:val="num" w:pos="0"/>
+        </w:tabs>
+        <w:ind w:left="480" w:hanging="480"/>
+      </w:pPr>
+    </w:lvl>
+    <w:lvl w:ilvl="1">
+      <w:start w:val="1"/>
+      <w:numFmt w:val="decimal"/>
+      <w:lvlText w:val="%2."/>
+      <w:lvlJc w:val="left"/>
+      <w:pPr>
+        <w:tabs>
+          <w:tab w:val="num" w:pos="720"/>
+        </w:tabs>
+        <w:ind w:left="1200" w:hanging="480"/>
+      </w:pPr>
+    </w:lvl>
+    <w:lvl w:ilvl="2">
+      <w:start w:val="1"/>
+      <w:numFmt w:val="decimal"/>
+      <w:lvlText w:val="%3."/>
+      <w:lvlJc w:val="left"/>
+      <w:pPr>
+        <w:tabs>
+          <w:tab w:val="num" w:pos="1440"/>
+        </w:tabs>
+        <w:ind w:left="1920" w:hanging="480"/>
+      </w:pPr>
+    </w:lvl>
+    <w:lvl w:ilvl="3">
+      <w:start w:val="1"/>
+      <w:numFmt w:val="decimal"/>
+      <w:lvlText w:val="%4."/>
+      <w:lvlJc w:val="left"/>
+      <w:pPr>
+        <w:tabs>
+          <w:tab w:val="num" w:pos="2160"/>
+        </w:tabs>
+        <w:ind w:left="2640" w:hanging="480"/>
+      </w:pPr>
+    </w:lvl>
+    <w:lvl w:ilvl="4">
+      <w:start w:val="1"/>
+      <w:numFmt w:val="decimal"/>
+      <w:lvlText w:val="%5."/>
+      <w:lvlJc w:val="left"/>
+      <w:pPr>
+        <w:tabs>
+          <w:tab w:val="num" w:pos="2880"/>
+        </w:tabs>
+        <w:ind w:left="3360" w:hanging="480"/>
+      </w:pPr>
+    </w:lvl>
+    <w:lvl w:ilvl="5">
+      <w:start w:val="1"/>
+      <w:numFmt w:val="decimal"/>
+      <w:lvlText w:val="%6."/>
+      <w:lvlJc w:val="left"/>
+      <w:pPr>
+        <w:tabs>
+          <w:tab w:val="num" w:pos="3600"/>
+        </w:tabs>
+        <w:ind w:left="4080" w:hanging="480"/>
+      </w:pPr>
+    </w:lvl>
+    <w:lvl w:ilvl="6">
+      <w:start w:val="1"/>
+      <w:numFmt w:val="decimal"/>
+      <w:lvlText w:val="%7."/>
+      <w:lvlJc w:val="left"/>
+      <w:pPr>
+        <w:tabs>
+          <w:tab w:val="num" w:pos="4320"/>
+        </w:tabs>
+        <w:ind w:left="4800" w:hanging="480"/>
+      </w:pPr>
+    </w:lvl>
+  </w:abstractNum>
+  <w:abstractNum w:abstractNumId="99414">
+    <w:nsid w:val="8818b82f"/>
+    <w:multiLevelType w:val="multilevel"/>
+    <w:lvl w:ilvl="0">
+      <w:start w:val="4"/>
+      <w:numFmt w:val="decimal"/>
+      <w:lvlText w:val="%1."/>
+      <w:lvlJc w:val="left"/>
+      <w:pPr>
+        <w:tabs>
+          <w:tab w:val="num" w:pos="0"/>
+        </w:tabs>
+        <w:ind w:left="480" w:hanging="480"/>
+      </w:pPr>
+    </w:lvl>
+    <w:lvl w:ilvl="1">
+      <w:start w:val="4"/>
+      <w:numFmt w:val="decimal"/>
+      <w:lvlText w:val="%2."/>
+      <w:lvlJc w:val="left"/>
+      <w:pPr>
+        <w:tabs>
+          <w:tab w:val="num" w:pos="720"/>
+        </w:tabs>
+        <w:ind w:left="1200" w:hanging="480"/>
+      </w:pPr>
+    </w:lvl>
+    <w:lvl w:ilvl="2">
+      <w:start w:val="4"/>
+      <w:numFmt w:val="decimal"/>
+      <w:lvlText w:val="%3."/>
+      <w:lvlJc w:val="left"/>
+      <w:pPr>
+        <w:tabs>
+          <w:tab w:val="num" w:pos="1440"/>
+        </w:tabs>
+        <w:ind w:left="1920" w:hanging="480"/>
+      </w:pPr>
+    </w:lvl>
+    <w:lvl w:ilvl="3">
+      <w:start w:val="4"/>
+      <w:numFmt w:val="decimal"/>
+      <w:lvlText w:val="%4."/>
+      <w:lvlJc w:val="left"/>
+      <w:pPr>
+        <w:tabs>
+          <w:tab w:val="num" w:pos="2160"/>
+        </w:tabs>
+        <w:ind w:left="2640" w:hanging="480"/>
+      </w:pPr>
+    </w:lvl>
+    <w:lvl w:ilvl="4">
+      <w:start w:val="4"/>
+      <w:numFmt w:val="decimal"/>
+      <w:lvlText w:val="%5."/>
+      <w:lvlJc w:val="left"/>
+      <w:pPr>
+        <w:tabs>
+          <w:tab w:val="num" w:pos="2880"/>
+        </w:tabs>
+        <w:ind w:left="3360" w:hanging="480"/>
+      </w:pPr>
+    </w:lvl>
+    <w:lvl w:ilvl="5">
+      <w:start w:val="4"/>
+      <w:numFmt w:val="decimal"/>
+      <w:lvlText w:val="%6."/>
+      <w:lvlJc w:val="left"/>
+      <w:pPr>
+        <w:tabs>
+          <w:tab w:val="num" w:pos="3600"/>
+        </w:tabs>
+        <w:ind w:left="4080" w:hanging="480"/>
+      </w:pPr>
+    </w:lvl>
+    <w:lvl w:ilvl="6">
+      <w:start w:val="4"/>
+      <w:numFmt w:val="decimal"/>
+      <w:lvlText w:val="%7."/>
+      <w:lvlJc w:val="left"/>
+      <w:pPr>
+        <w:tabs>
+          <w:tab w:val="num" w:pos="4320"/>
+        </w:tabs>
+        <w:ind w:left="4800" w:hanging="480"/>
+      </w:pPr>
+    </w:lvl>
+  </w:abstractNum>
   <w:abstractNum w:abstractNumId="99417">
-    <w:nsid w:val="c4d71783"/>
+    <w:nsid w:val="feb2eccd"/>
     <w:multiLevelType w:val="multilevel"/>
     <w:lvl w:ilvl="0">
       <w:start w:val="7"/>
@@ -4728,7 +4776,7 @@
     </w:lvl>
   </w:abstractNum>
   <w:abstractNum w:abstractNumId="99418">
-    <w:nsid w:val="252f1301"/>
+    <w:nsid w:val="27af3c58"/>
     <w:multiLevelType w:val="multilevel"/>
     <w:lvl w:ilvl="0">
       <w:start w:val="8"/>
@@ -4816,7 +4864,7 @@
     </w:lvl>
   </w:abstractNum>
   <w:abstractNum w:abstractNumId="994112">
-    <w:nsid w:val="13aa06a1"/>
+    <w:nsid w:val="b5183a3d"/>
     <w:multiLevelType w:val="multilevel"/>
     <w:lvl w:ilvl="0">
       <w:start w:val="12"/>
@@ -4904,7 +4952,7 @@
     </w:lvl>
   </w:abstractNum>
   <w:abstractNum w:abstractNumId="99731">
-    <w:nsid w:val="caa6a196"/>
+    <w:nsid w:val="174e35f8"/>
     <w:multiLevelType w:val="multilevel"/>
     <w:lvl w:ilvl="0">
       <w:start w:val="1"/>
@@ -4992,7 +5040,7 @@
     </w:lvl>
   </w:abstractNum>
   <w:abstractNum w:abstractNumId="99732">
-    <w:nsid w:val="bf6437e1"/>
+    <w:nsid w:val="adf43470"/>
     <w:multiLevelType w:val="multilevel"/>
     <w:lvl w:ilvl="0">
       <w:start w:val="2"/>
@@ -5080,7 +5128,7 @@
     </w:lvl>
   </w:abstractNum>
   <w:abstractNum w:abstractNumId="99733">
-    <w:nsid w:val="29020c1e"/>
+    <w:nsid w:val="d8abe814"/>
     <w:multiLevelType w:val="multilevel"/>
     <w:lvl w:ilvl="0">
       <w:start w:val="3"/>
@@ -5168,7 +5216,7 @@
     </w:lvl>
   </w:abstractNum>
   <w:abstractNum w:abstractNumId="99734">
-    <w:nsid w:val="cc6bcd0b"/>
+    <w:nsid w:val="497ed35f"/>
     <w:multiLevelType w:val="multilevel"/>
     <w:lvl w:ilvl="0">
       <w:start w:val="4"/>
@@ -5256,7 +5304,7 @@
     </w:lvl>
   </w:abstractNum>
   <w:abstractNum w:abstractNumId="994116">
-    <w:nsid w:val="823779b0"/>
+    <w:nsid w:val="6decfaa5"/>
     <w:multiLevelType w:val="multilevel"/>
     <w:lvl w:ilvl="0">
       <w:start w:val="16"/>
@@ -5344,7 +5392,7 @@
     </w:lvl>
   </w:abstractNum>
   <w:abstractNum w:abstractNumId="994113">
-    <w:nsid w:val="37b1d93b"/>
+    <w:nsid w:val="925d1da3"/>
     <w:multiLevelType w:val="multilevel"/>
     <w:lvl w:ilvl="0">
       <w:start w:val="13"/>
@@ -5432,7 +5480,7 @@
     </w:lvl>
   </w:abstractNum>
   <w:abstractNum w:abstractNumId="994118">
-    <w:nsid w:val="a876b99a"/>
+    <w:nsid w:val="f6ace2b1"/>
     <w:multiLevelType w:val="multilevel"/>
     <w:lvl w:ilvl="0">
       <w:start w:val="18"/>
@@ -5520,7 +5568,7 @@
     </w:lvl>
   </w:abstractNum>
   <w:abstractNum w:abstractNumId="994120">
-    <w:nsid w:val="aae4237d"/>
+    <w:nsid w:val="7a55b170"/>
     <w:multiLevelType w:val="multilevel"/>
     <w:lvl w:ilvl="0">
       <w:start w:val="20"/>
@@ -5608,7 +5656,7 @@
     </w:lvl>
   </w:abstractNum>
   <w:abstractNum w:abstractNumId="994124">
-    <w:nsid w:val="92857514"/>
+    <w:nsid w:val="cad7dfbb"/>
     <w:multiLevelType w:val="multilevel"/>
     <w:lvl w:ilvl="0">
       <w:start w:val="24"/>
@@ -5696,7 +5744,7 @@
     </w:lvl>
   </w:abstractNum>
   <w:abstractNum w:abstractNumId="994126">
-    <w:nsid w:val="7ffde298"/>
+    <w:nsid w:val="c29fefd8"/>
     <w:multiLevelType w:val="multilevel"/>
     <w:lvl w:ilvl="0">
       <w:start w:val="26"/>
@@ -5784,7 +5832,7 @@
     </w:lvl>
   </w:abstractNum>
   <w:abstractNum w:abstractNumId="994132">
-    <w:nsid w:val="d5e96acb"/>
+    <w:nsid w:val="347e54aa"/>
     <w:multiLevelType w:val="multilevel"/>
     <w:lvl w:ilvl="0">
       <w:start w:val="32"/>
@@ -5872,7 +5920,7 @@
     </w:lvl>
   </w:abstractNum>
   <w:abstractNum w:abstractNumId="994135">
-    <w:nsid w:val="dde2e599"/>
+    <w:nsid w:val="a54babeb"/>
     <w:multiLevelType w:val="multilevel"/>
     <w:lvl w:ilvl="0">
       <w:start w:val="35"/>
@@ -5960,7 +6008,7 @@
     </w:lvl>
   </w:abstractNum>
   <w:abstractNum w:abstractNumId="994140">
-    <w:nsid w:val="c68c1b94"/>
+    <w:nsid w:val="733d2505"/>
     <w:multiLevelType w:val="multilevel"/>
     <w:lvl w:ilvl="0">
       <w:start w:val="40"/>
@@ -6048,7 +6096,7 @@
     </w:lvl>
   </w:abstractNum>
   <w:abstractNum w:abstractNumId="994143">
-    <w:nsid w:val="75f837a5"/>
+    <w:nsid w:val="3c56d086"/>
     <w:multiLevelType w:val="multilevel"/>
     <w:lvl w:ilvl="0">
       <w:start w:val="43"/>
@@ -6136,7 +6184,7 @@
     </w:lvl>
   </w:abstractNum>
   <w:abstractNum w:abstractNumId="994150">
-    <w:nsid w:val="7f4fe13f"/>
+    <w:nsid w:val="d047f4b8"/>
     <w:multiLevelType w:val="multilevel"/>
     <w:lvl w:ilvl="0">
       <w:start w:val="50"/>
@@ -6224,7 +6272,7 @@
     </w:lvl>
   </w:abstractNum>
   <w:abstractNum w:abstractNumId="994155">
-    <w:nsid w:val="af07b85e"/>
+    <w:nsid w:val="d2aa0972"/>
     <w:multiLevelType w:val="multilevel"/>
     <w:lvl w:ilvl="0">
       <w:start w:val="55"/>
@@ -6312,7 +6360,7 @@
     </w:lvl>
   </w:abstractNum>
   <w:abstractNum w:abstractNumId="994156">
-    <w:nsid w:val="da14c352"/>
+    <w:nsid w:val="e4ec67e8"/>
     <w:multiLevelType w:val="multilevel"/>
     <w:lvl w:ilvl="0">
       <w:start w:val="56"/>
@@ -6400,7 +6448,7 @@
     </w:lvl>
   </w:abstractNum>
   <w:abstractNum w:abstractNumId="994159">
-    <w:nsid w:val="fa61650a"/>
+    <w:nsid w:val="a2b2e613"/>
     <w:multiLevelType w:val="multilevel"/>
     <w:lvl w:ilvl="0">
       <w:start w:val="59"/>
@@ -6488,7 +6536,7 @@
     </w:lvl>
   </w:abstractNum>
   <w:abstractNum w:abstractNumId="994162">
-    <w:nsid w:val="a490b415"/>
+    <w:nsid w:val="9eabd497"/>
     <w:multiLevelType w:val="multilevel"/>
     <w:lvl w:ilvl="0">
       <w:start w:val="62"/>
@@ -6576,7 +6624,7 @@
     </w:lvl>
   </w:abstractNum>
   <w:abstractNum w:abstractNumId="994165">
-    <w:nsid w:val="874663f4"/>
+    <w:nsid w:val="98601305"/>
     <w:multiLevelType w:val="multilevel"/>
     <w:lvl w:ilvl="0">
       <w:start w:val="65"/>
@@ -6670,6 +6718,9 @@
     <w:abstractNumId w:val="990"/>
   </w:num>
   <w:num w:numId="1001">
+    <w:abstractNumId w:val="991"/>
+  </w:num>
+  <w:num w:numId="1002">
     <w:abstractNumId w:val="99411"/>
     <w:lvlOverride w:ilvl="0">
       <w:startOverride w:val="1"/>
@@ -6693,7 +6744,7 @@
       <w:startOverride w:val="1"/>
     </w:lvlOverride>
   </w:num>
-  <w:num w:numId="1002">
+  <w:num w:numId="1003">
     <w:abstractNumId w:val="99414"/>
     <w:lvlOverride w:ilvl="0">
       <w:startOverride w:val="4"/>
@@ -6716,9 +6767,6 @@
     <w:lvlOverride w:ilvl="6">
       <w:startOverride w:val="4"/>
     </w:lvlOverride>
-  </w:num>
-  <w:num w:numId="1003">
-    <w:abstractNumId w:val="991"/>
   </w:num>
   <w:num w:numId="1004">
     <w:abstractNumId w:val="991"/>
@@ -6733,6 +6781,9 @@
     <w:abstractNumId w:val="991"/>
   </w:num>
   <w:num w:numId="1008">
+    <w:abstractNumId w:val="991"/>
+  </w:num>
+  <w:num w:numId="1009">
     <w:abstractNumId w:val="99417"/>
     <w:lvlOverride w:ilvl="0">
       <w:startOverride w:val="7"/>
@@ -6756,7 +6807,7 @@
       <w:startOverride w:val="7"/>
     </w:lvlOverride>
   </w:num>
-  <w:num w:numId="1009">
+  <w:num w:numId="1010">
     <w:abstractNumId w:val="99418"/>
     <w:lvlOverride w:ilvl="0">
       <w:startOverride w:val="8"/>
@@ -6779,9 +6830,6 @@
     <w:lvlOverride w:ilvl="6">
       <w:startOverride w:val="8"/>
     </w:lvlOverride>
-  </w:num>
-  <w:num w:numId="1010">
-    <w:abstractNumId w:val="991"/>
   </w:num>
   <w:num w:numId="1011">
     <w:abstractNumId w:val="991"/>
@@ -6790,6 +6838,9 @@
     <w:abstractNumId w:val="991"/>
   </w:num>
   <w:num w:numId="1013">
+    <w:abstractNumId w:val="991"/>
+  </w:num>
+  <w:num w:numId="1014">
     <w:abstractNumId w:val="994112"/>
     <w:lvlOverride w:ilvl="0">
       <w:startOverride w:val="12"/>
@@ -6812,9 +6863,6 @@
     <w:lvlOverride w:ilvl="6">
       <w:startOverride w:val="12"/>
     </w:lvlOverride>
-  </w:num>
-  <w:num w:numId="1014">
-    <w:abstractNumId w:val="991"/>
   </w:num>
   <w:num w:numId="1015">
     <w:abstractNumId w:val="991"/>
@@ -6832,6 +6880,9 @@
     <w:abstractNumId w:val="991"/>
   </w:num>
   <w:num w:numId="1020">
+    <w:abstractNumId w:val="991"/>
+  </w:num>
+  <w:num w:numId="1021">
     <w:abstractNumId w:val="99731"/>
     <w:lvlOverride w:ilvl="0">
       <w:startOverride w:val="1"/>
@@ -6855,7 +6906,7 @@
       <w:startOverride w:val="1"/>
     </w:lvlOverride>
   </w:num>
-  <w:num w:numId="1021">
+  <w:num w:numId="1022">
     <w:abstractNumId w:val="99732"/>
     <w:lvlOverride w:ilvl="0">
       <w:startOverride w:val="2"/>
@@ -6879,7 +6930,7 @@
       <w:startOverride w:val="2"/>
     </w:lvlOverride>
   </w:num>
-  <w:num w:numId="1022">
+  <w:num w:numId="1023">
     <w:abstractNumId w:val="99733"/>
     <w:lvlOverride w:ilvl="0">
       <w:startOverride w:val="3"/>
@@ -6903,7 +6954,7 @@
       <w:startOverride w:val="3"/>
     </w:lvlOverride>
   </w:num>
-  <w:num w:numId="1023">
+  <w:num w:numId="1024">
     <w:abstractNumId w:val="99734"/>
     <w:lvlOverride w:ilvl="0">
       <w:startOverride w:val="4"/>
@@ -6927,7 +6978,7 @@
       <w:startOverride w:val="4"/>
     </w:lvlOverride>
   </w:num>
-  <w:num w:numId="1024">
+  <w:num w:numId="1025">
     <w:abstractNumId w:val="994116"/>
     <w:lvlOverride w:ilvl="0">
       <w:startOverride w:val="16"/>
@@ -6950,9 +7001,6 @@
     <w:lvlOverride w:ilvl="6">
       <w:startOverride w:val="16"/>
     </w:lvlOverride>
-  </w:num>
-  <w:num w:numId="1025">
-    <w:abstractNumId w:val="991"/>
   </w:num>
   <w:num w:numId="1026">
     <w:abstractNumId w:val="991"/>
@@ -6967,6 +7015,9 @@
     <w:abstractNumId w:val="991"/>
   </w:num>
   <w:num w:numId="1030">
+    <w:abstractNumId w:val="991"/>
+  </w:num>
+  <w:num w:numId="1031">
     <w:abstractNumId w:val="99411"/>
     <w:lvlOverride w:ilvl="0">
       <w:startOverride w:val="1"/>
@@ -6990,7 +7041,7 @@
       <w:startOverride w:val="1"/>
     </w:lvlOverride>
   </w:num>
-  <w:num w:numId="1031">
+  <w:num w:numId="1032">
     <w:abstractNumId w:val="99414"/>
     <w:lvlOverride w:ilvl="0">
       <w:startOverride w:val="4"/>
@@ -7014,10 +7065,10 @@
       <w:startOverride w:val="4"/>
     </w:lvlOverride>
   </w:num>
-  <w:num w:numId="1032">
+  <w:num w:numId="1033">
     <w:abstractNumId w:val="991"/>
   </w:num>
-  <w:num w:numId="1033">
+  <w:num w:numId="1034">
     <w:abstractNumId w:val="994113"/>
     <w:lvlOverride w:ilvl="0">
       <w:startOverride w:val="13"/>
@@ -7041,7 +7092,7 @@
       <w:startOverride w:val="13"/>
     </w:lvlOverride>
   </w:num>
-  <w:num w:numId="1034">
+  <w:num w:numId="1035">
     <w:abstractNumId w:val="994118"/>
     <w:lvlOverride w:ilvl="0">
       <w:startOverride w:val="18"/>
@@ -7065,10 +7116,10 @@
       <w:startOverride w:val="18"/>
     </w:lvlOverride>
   </w:num>
-  <w:num w:numId="1035">
+  <w:num w:numId="1036">
     <w:abstractNumId w:val="991"/>
   </w:num>
-  <w:num w:numId="1036">
+  <w:num w:numId="1037">
     <w:abstractNumId w:val="994120"/>
     <w:lvlOverride w:ilvl="0">
       <w:startOverride w:val="20"/>
@@ -7092,10 +7143,10 @@
       <w:startOverride w:val="20"/>
     </w:lvlOverride>
   </w:num>
-  <w:num w:numId="1037">
+  <w:num w:numId="1038">
     <w:abstractNumId w:val="991"/>
   </w:num>
-  <w:num w:numId="1038">
+  <w:num w:numId="1039">
     <w:abstractNumId w:val="994124"/>
     <w:lvlOverride w:ilvl="0">
       <w:startOverride w:val="24"/>
@@ -7119,10 +7170,10 @@
       <w:startOverride w:val="24"/>
     </w:lvlOverride>
   </w:num>
-  <w:num w:numId="1039">
+  <w:num w:numId="1040">
     <w:abstractNumId w:val="991"/>
   </w:num>
-  <w:num w:numId="1040">
+  <w:num w:numId="1041">
     <w:abstractNumId w:val="994126"/>
     <w:lvlOverride w:ilvl="0">
       <w:startOverride w:val="26"/>
@@ -7145,14 +7196,14 @@
     <w:lvlOverride w:ilvl="6">
       <w:startOverride w:val="26"/>
     </w:lvlOverride>
-  </w:num>
-  <w:num w:numId="1041">
-    <w:abstractNumId w:val="991"/>
   </w:num>
   <w:num w:numId="1042">
     <w:abstractNumId w:val="991"/>
   </w:num>
   <w:num w:numId="1043">
+    <w:abstractNumId w:val="991"/>
+  </w:num>
+  <w:num w:numId="1044">
     <w:abstractNumId w:val="994132"/>
     <w:lvlOverride w:ilvl="0">
       <w:startOverride w:val="32"/>
@@ -7176,7 +7227,7 @@
       <w:startOverride w:val="32"/>
     </w:lvlOverride>
   </w:num>
-  <w:num w:numId="1044">
+  <w:num w:numId="1045">
     <w:abstractNumId w:val="994135"/>
     <w:lvlOverride w:ilvl="0">
       <w:startOverride w:val="35"/>
@@ -7199,14 +7250,14 @@
     <w:lvlOverride w:ilvl="6">
       <w:startOverride w:val="35"/>
     </w:lvlOverride>
-  </w:num>
-  <w:num w:numId="1045">
-    <w:abstractNumId w:val="991"/>
   </w:num>
   <w:num w:numId="1046">
     <w:abstractNumId w:val="991"/>
   </w:num>
   <w:num w:numId="1047">
+    <w:abstractNumId w:val="991"/>
+  </w:num>
+  <w:num w:numId="1048">
     <w:abstractNumId w:val="994140"/>
     <w:lvlOverride w:ilvl="0">
       <w:startOverride w:val="40"/>
@@ -7230,7 +7281,7 @@
       <w:startOverride w:val="40"/>
     </w:lvlOverride>
   </w:num>
-  <w:num w:numId="1048">
+  <w:num w:numId="1049">
     <w:abstractNumId w:val="994143"/>
     <w:lvlOverride w:ilvl="0">
       <w:startOverride w:val="43"/>
@@ -7253,14 +7304,14 @@
     <w:lvlOverride w:ilvl="6">
       <w:startOverride w:val="43"/>
     </w:lvlOverride>
-  </w:num>
-  <w:num w:numId="1049">
-    <w:abstractNumId w:val="991"/>
   </w:num>
   <w:num w:numId="1050">
     <w:abstractNumId w:val="991"/>
   </w:num>
   <w:num w:numId="1051">
+    <w:abstractNumId w:val="991"/>
+  </w:num>
+  <w:num w:numId="1052">
     <w:abstractNumId w:val="994150"/>
     <w:lvlOverride w:ilvl="0">
       <w:startOverride w:val="50"/>
@@ -7284,10 +7335,10 @@
       <w:startOverride w:val="50"/>
     </w:lvlOverride>
   </w:num>
-  <w:num w:numId="1052">
+  <w:num w:numId="1053">
     <w:abstractNumId w:val="991"/>
   </w:num>
-  <w:num w:numId="1053">
+  <w:num w:numId="1054">
     <w:abstractNumId w:val="994155"/>
     <w:lvlOverride w:ilvl="0">
       <w:startOverride w:val="55"/>
@@ -7311,10 +7362,10 @@
       <w:startOverride w:val="55"/>
     </w:lvlOverride>
   </w:num>
-  <w:num w:numId="1054">
+  <w:num w:numId="1055">
     <w:abstractNumId w:val="991"/>
   </w:num>
-  <w:num w:numId="1055">
+  <w:num w:numId="1056">
     <w:abstractNumId w:val="994156"/>
     <w:lvlOverride w:ilvl="0">
       <w:startOverride w:val="56"/>
@@ -7338,7 +7389,7 @@
       <w:startOverride w:val="56"/>
     </w:lvlOverride>
   </w:num>
-  <w:num w:numId="1056">
+  <w:num w:numId="1057">
     <w:abstractNumId w:val="994159"/>
     <w:lvlOverride w:ilvl="0">
       <w:startOverride w:val="59"/>
@@ -7362,7 +7413,7 @@
       <w:startOverride w:val="59"/>
     </w:lvlOverride>
   </w:num>
-  <w:num w:numId="1057">
+  <w:num w:numId="1058">
     <w:abstractNumId w:val="994162"/>
     <w:lvlOverride w:ilvl="0">
       <w:startOverride w:val="62"/>
@@ -7386,10 +7437,10 @@
       <w:startOverride w:val="62"/>
     </w:lvlOverride>
   </w:num>
-  <w:num w:numId="1058">
+  <w:num w:numId="1059">
     <w:abstractNumId w:val="991"/>
   </w:num>
-  <w:num w:numId="1059">
+  <w:num w:numId="1060">
     <w:abstractNumId w:val="994165"/>
     <w:lvlOverride w:ilvl="0">
       <w:startOverride w:val="65"/>
@@ -7412,14 +7463,14 @@
     <w:lvlOverride w:ilvl="6">
       <w:startOverride w:val="65"/>
     </w:lvlOverride>
-  </w:num>
-  <w:num w:numId="1060">
-    <w:abstractNumId w:val="991"/>
   </w:num>
   <w:num w:numId="1061">
     <w:abstractNumId w:val="991"/>
   </w:num>
   <w:num w:numId="1062">
+    <w:abstractNumId w:val="991"/>
+  </w:num>
+  <w:num w:numId="1063">
     <w:abstractNumId w:val="99411"/>
     <w:lvlOverride w:ilvl="0">
       <w:startOverride w:val="1"/>

</xml_diff>